<commit_message>
Revert "Engine proposal changes"
This reverts commit 847d6d3b2c2218012c1c7b2b467f1ceb49f46fc8.
</commit_message>
<xml_diff>
--- a/Filthy Engine Proposal Short.docx
+++ b/Filthy Engine Proposal Short.docx
@@ -1,6 +1,6 @@
 
 <file path=word/document.xml><?xml version="1.0" encoding="utf-8"?>
-<w:document xmlns:wpc="http://schemas.microsoft.com/office/word/2010/wordprocessingCanvas" xmlns:cx="http://schemas.microsoft.com/office/drawing/2014/chartex" xmlns:cx1="http://schemas.microsoft.com/office/drawing/2015/9/8/chartex" xmlns:cx2="http://schemas.microsoft.com/office/drawing/2015/10/21/chartex" xmlns:cx3="http://schemas.microsoft.com/office/drawing/2016/5/9/chartex" xmlns:cx4="http://schemas.microsoft.com/office/drawing/2016/5/10/chartex" xmlns:cx5="http://schemas.microsoft.com/office/drawing/2016/5/11/chartex" xmlns:cx6="http://schemas.microsoft.com/office/drawing/2016/5/12/chartex" xmlns:cx7="http://schemas.microsoft.com/office/drawing/2016/5/13/chartex" xmlns:cx8="http://schemas.microsoft.com/office/drawing/2016/5/14/chartex" xmlns:mc="http://schemas.openxmlformats.org/markup-compatibility/2006" xmlns:aink="http://schemas.microsoft.com/office/drawing/2016/ink" xmlns:am3d="http://schemas.microsoft.com/office/drawing/2017/model3d" xmlns:o="urn:schemas-microsoft-com:office:office" xmlns:r="http://schemas.openxmlformats.org/officeDocument/2006/relationships" xmlns:m="http://schemas.openxmlformats.org/officeDocument/2006/math" xmlns:v="urn:schemas-microsoft-com:vml" xmlns:wp14="http://schemas.microsoft.com/office/word/2010/wordprocessingDrawing" xmlns:wp="http://schemas.openxmlformats.org/drawingml/2006/wordprocessingDrawing" xmlns:w10="urn:schemas-microsoft-com:office:word" xmlns:w="http://schemas.openxmlformats.org/wordprocessingml/2006/main" xmlns:w14="http://schemas.microsoft.com/office/word/2010/wordml" xmlns:w15="http://schemas.microsoft.com/office/word/2012/wordml" xmlns:w16cid="http://schemas.microsoft.com/office/word/2016/wordml/cid" xmlns:w16se="http://schemas.microsoft.com/office/word/2015/wordml/symex" xmlns:wpg="http://schemas.microsoft.com/office/word/2010/wordprocessingGroup" xmlns:wpi="http://schemas.microsoft.com/office/word/2010/wordprocessingInk" xmlns:wne="http://schemas.microsoft.com/office/word/2006/wordml" xmlns:wps="http://schemas.microsoft.com/office/word/2010/wordprocessingShape" mc:Ignorable="w14 w15 w16se w16cid wp14">
+<w:document xmlns:wpc="http://schemas.microsoft.com/office/word/2010/wordprocessingCanvas" xmlns:cx="http://schemas.microsoft.com/office/drawing/2014/chartex" xmlns:mc="http://schemas.openxmlformats.org/markup-compatibility/2006" xmlns:o="urn:schemas-microsoft-com:office:office" xmlns:r="http://schemas.openxmlformats.org/officeDocument/2006/relationships" xmlns:m="http://schemas.openxmlformats.org/officeDocument/2006/math" xmlns:v="urn:schemas-microsoft-com:vml" xmlns:wp14="http://schemas.microsoft.com/office/word/2010/wordprocessingDrawing" xmlns:wp="http://schemas.openxmlformats.org/drawingml/2006/wordprocessingDrawing" xmlns:w10="urn:schemas-microsoft-com:office:word" xmlns:w="http://schemas.openxmlformats.org/wordprocessingml/2006/main" xmlns:w14="http://schemas.microsoft.com/office/word/2010/wordml" xmlns:w15="http://schemas.microsoft.com/office/word/2012/wordml" xmlns:w16se="http://schemas.microsoft.com/office/word/2015/wordml/symex" xmlns:wpg="http://schemas.microsoft.com/office/word/2010/wordprocessingGroup" xmlns:wpi="http://schemas.microsoft.com/office/word/2010/wordprocessingInk" xmlns:wne="http://schemas.microsoft.com/office/word/2006/wordml" xmlns:wps="http://schemas.microsoft.com/office/word/2010/wordprocessingShape" mc:Ignorable="w14 w15 w16se wp14">
   <w:body>
     <w:p>
       <w:pPr>
@@ -8,74 +8,6 @@
         <w:jc w:val="center"/>
       </w:pPr>
       <w:r>
-        <w:rPr>
-          <w:noProof/>
-        </w:rPr>
-        <w:drawing>
-          <wp:anchor distT="0" distB="0" distL="114300" distR="114300" simplePos="0" relativeHeight="251658240" behindDoc="1" locked="0" layoutInCell="1" allowOverlap="1" wp14:anchorId="225C4657">
-            <wp:simplePos x="0" y="0"/>
-            <wp:positionH relativeFrom="margin">
-              <wp:align>right</wp:align>
-            </wp:positionH>
-            <wp:positionV relativeFrom="paragraph">
-              <wp:posOffset>640715</wp:posOffset>
-            </wp:positionV>
-            <wp:extent cx="5731510" cy="3990340"/>
-            <wp:effectExtent l="0" t="0" r="2540" b="0"/>
-            <wp:wrapTight wrapText="bothSides">
-              <wp:wrapPolygon edited="0">
-                <wp:start x="0" y="0"/>
-                <wp:lineTo x="0" y="21449"/>
-                <wp:lineTo x="21538" y="21449"/>
-                <wp:lineTo x="21538" y="0"/>
-                <wp:lineTo x="0" y="0"/>
-              </wp:wrapPolygon>
-            </wp:wrapTight>
-            <wp:docPr id="1" name="Picture 1"/>
-            <wp:cNvGraphicFramePr>
-              <a:graphicFrameLocks xmlns:a="http://schemas.openxmlformats.org/drawingml/2006/main" noChangeAspect="1"/>
-            </wp:cNvGraphicFramePr>
-            <a:graphic xmlns:a="http://schemas.openxmlformats.org/drawingml/2006/main">
-              <a:graphicData uri="http://schemas.openxmlformats.org/drawingml/2006/picture">
-                <pic:pic xmlns:pic="http://schemas.openxmlformats.org/drawingml/2006/picture">
-                  <pic:nvPicPr>
-                    <pic:cNvPr id="1" name=""/>
-                    <pic:cNvPicPr/>
-                  </pic:nvPicPr>
-                  <pic:blipFill>
-                    <a:blip r:embed="rId6">
-                      <a:extLst>
-                        <a:ext uri="{28A0092B-C50C-407E-A947-70E740481C1C}">
-                          <a14:useLocalDpi xmlns:a14="http://schemas.microsoft.com/office/drawing/2010/main" val="0"/>
-                        </a:ext>
-                      </a:extLst>
-                    </a:blip>
-                    <a:stretch>
-                      <a:fillRect/>
-                    </a:stretch>
-                  </pic:blipFill>
-                  <pic:spPr>
-                    <a:xfrm>
-                      <a:off x="0" y="0"/>
-                      <a:ext cx="5731510" cy="3990340"/>
-                    </a:xfrm>
-                    <a:prstGeom prst="rect">
-                      <a:avLst/>
-                    </a:prstGeom>
-                  </pic:spPr>
-                </pic:pic>
-              </a:graphicData>
-            </a:graphic>
-            <wp14:sizeRelH relativeFrom="page">
-              <wp14:pctWidth>0</wp14:pctWidth>
-            </wp14:sizeRelH>
-            <wp14:sizeRelV relativeFrom="page">
-              <wp14:pctHeight>0</wp14:pctHeight>
-            </wp14:sizeRelV>
-          </wp:anchor>
-        </w:drawing>
-      </w:r>
-      <w:r>
         <w:t xml:space="preserve"> </w:t>
       </w:r>
       <w:r>
@@ -85,9 +17,6 @@
         <w:t xml:space="preserve"> Engine Proposal</w:t>
       </w:r>
     </w:p>
-    <w:p/>
-    <w:p/>
-    <w:p/>
     <w:sdt>
       <w:sdtPr>
         <w:rPr>
@@ -114,13 +43,6 @@
         <w:p>
           <w:pPr>
             <w:pStyle w:val="TOCHeading"/>
-            <w:rPr>
-              <w:rFonts w:asciiTheme="minorHAnsi" w:eastAsiaTheme="minorHAnsi" w:hAnsiTheme="minorHAnsi" w:cstheme="minorBidi"/>
-              <w:color w:val="auto"/>
-              <w:sz w:val="22"/>
-              <w:szCs w:val="22"/>
-              <w:lang w:val="en-GB"/>
-            </w:rPr>
           </w:pPr>
           <w:r>
             <w:t>Contents</w:t>
@@ -147,7 +69,7 @@
           <w:r>
             <w:fldChar w:fldCharType="separate"/>
           </w:r>
-          <w:hyperlink w:anchor="_Toc26709145" w:history="1">
+          <w:hyperlink w:anchor="_Toc26550812" w:history="1">
             <w:r>
               <w:rPr>
                 <w:rStyle w:val="Hyperlink"/>
@@ -174,7 +96,7 @@
                 <w:noProof/>
                 <w:webHidden/>
               </w:rPr>
-              <w:instrText xml:space="preserve"> PAGEREF _Toc26709145 \h </w:instrText>
+              <w:instrText xml:space="preserve"> PAGEREF _Toc26550812 \h </w:instrText>
             </w:r>
             <w:r>
               <w:rPr>
@@ -217,7 +139,7 @@
               <w:lang w:eastAsia="en-GB"/>
             </w:rPr>
           </w:pPr>
-          <w:hyperlink w:anchor="_Toc26709146" w:history="1">
+          <w:hyperlink w:anchor="_Toc26550813" w:history="1">
             <w:r>
               <w:rPr>
                 <w:rStyle w:val="Hyperlink"/>
@@ -244,7 +166,7 @@
                 <w:noProof/>
                 <w:webHidden/>
               </w:rPr>
-              <w:instrText xml:space="preserve"> PAGEREF _Toc26709146 \h </w:instrText>
+              <w:instrText xml:space="preserve"> PAGEREF _Toc26550813 \h </w:instrText>
             </w:r>
             <w:r>
               <w:rPr>
@@ -287,7 +209,7 @@
               <w:lang w:eastAsia="en-GB"/>
             </w:rPr>
           </w:pPr>
-          <w:hyperlink w:anchor="_Toc26709147" w:history="1">
+          <w:hyperlink w:anchor="_Toc26550814" w:history="1">
             <w:r>
               <w:rPr>
                 <w:rStyle w:val="Hyperlink"/>
@@ -314,7 +236,7 @@
                 <w:noProof/>
                 <w:webHidden/>
               </w:rPr>
-              <w:instrText xml:space="preserve"> PAGEREF _Toc26709147 \h </w:instrText>
+              <w:instrText xml:space="preserve"> PAGEREF _Toc26550814 \h </w:instrText>
             </w:r>
             <w:r>
               <w:rPr>
@@ -357,7 +279,7 @@
               <w:lang w:eastAsia="en-GB"/>
             </w:rPr>
           </w:pPr>
-          <w:hyperlink w:anchor="_Toc26709148" w:history="1">
+          <w:hyperlink w:anchor="_Toc26550815" w:history="1">
             <w:r>
               <w:rPr>
                 <w:rStyle w:val="Hyperlink"/>
@@ -384,7 +306,7 @@
                 <w:noProof/>
                 <w:webHidden/>
               </w:rPr>
-              <w:instrText xml:space="preserve"> PAGEREF _Toc26709148 \h </w:instrText>
+              <w:instrText xml:space="preserve"> PAGEREF _Toc26550815 \h </w:instrText>
             </w:r>
             <w:r>
               <w:rPr>
@@ -427,7 +349,7 @@
               <w:lang w:eastAsia="en-GB"/>
             </w:rPr>
           </w:pPr>
-          <w:hyperlink w:anchor="_Toc26709149" w:history="1">
+          <w:hyperlink w:anchor="_Toc26550816" w:history="1">
             <w:r>
               <w:rPr>
                 <w:rStyle w:val="Hyperlink"/>
@@ -454,7 +376,7 @@
                 <w:noProof/>
                 <w:webHidden/>
               </w:rPr>
-              <w:instrText xml:space="preserve"> PAGEREF _Toc26709149 \h </w:instrText>
+              <w:instrText xml:space="preserve"> PAGEREF _Toc26550816 \h </w:instrText>
             </w:r>
             <w:r>
               <w:rPr>
@@ -474,7 +396,7 @@
                 <w:noProof/>
                 <w:webHidden/>
               </w:rPr>
-              <w:t>2</w:t>
+              <w:t>3</w:t>
             </w:r>
             <w:r>
               <w:rPr>
@@ -497,7 +419,7 @@
               <w:lang w:eastAsia="en-GB"/>
             </w:rPr>
           </w:pPr>
-          <w:hyperlink w:anchor="_Toc26709150" w:history="1">
+          <w:hyperlink w:anchor="_Toc26550817" w:history="1">
             <w:r>
               <w:rPr>
                 <w:rStyle w:val="Hyperlink"/>
@@ -524,7 +446,7 @@
                 <w:noProof/>
                 <w:webHidden/>
               </w:rPr>
-              <w:instrText xml:space="preserve"> PAGEREF _Toc26709150 \h </w:instrText>
+              <w:instrText xml:space="preserve"> PAGEREF _Toc26550817 \h </w:instrText>
             </w:r>
             <w:r>
               <w:rPr>
@@ -567,7 +489,7 @@
               <w:lang w:eastAsia="en-GB"/>
             </w:rPr>
           </w:pPr>
-          <w:hyperlink w:anchor="_Toc26709151" w:history="1">
+          <w:hyperlink w:anchor="_Toc26550818" w:history="1">
             <w:r>
               <w:rPr>
                 <w:rStyle w:val="Hyperlink"/>
@@ -594,7 +516,7 @@
                 <w:noProof/>
                 <w:webHidden/>
               </w:rPr>
-              <w:instrText xml:space="preserve"> PAGEREF _Toc26709151 \h </w:instrText>
+              <w:instrText xml:space="preserve"> PAGEREF _Toc26550818 \h </w:instrText>
             </w:r>
             <w:r>
               <w:rPr>
@@ -637,7 +559,7 @@
               <w:lang w:eastAsia="en-GB"/>
             </w:rPr>
           </w:pPr>
-          <w:hyperlink w:anchor="_Toc26709152" w:history="1">
+          <w:hyperlink w:anchor="_Toc26550819" w:history="1">
             <w:r>
               <w:rPr>
                 <w:rStyle w:val="Hyperlink"/>
@@ -664,7 +586,7 @@
                 <w:noProof/>
                 <w:webHidden/>
               </w:rPr>
-              <w:instrText xml:space="preserve"> PAGEREF _Toc26709152 \h </w:instrText>
+              <w:instrText xml:space="preserve"> PAGEREF _Toc26550819 \h </w:instrText>
             </w:r>
             <w:r>
               <w:rPr>
@@ -707,7 +629,7 @@
               <w:lang w:eastAsia="en-GB"/>
             </w:rPr>
           </w:pPr>
-          <w:hyperlink w:anchor="_Toc26709153" w:history="1">
+          <w:hyperlink w:anchor="_Toc26550820" w:history="1">
             <w:r>
               <w:rPr>
                 <w:rStyle w:val="Hyperlink"/>
@@ -734,7 +656,7 @@
                 <w:noProof/>
                 <w:webHidden/>
               </w:rPr>
-              <w:instrText xml:space="preserve"> PAGEREF _Toc26709153 \h </w:instrText>
+              <w:instrText xml:space="preserve"> PAGEREF _Toc26550820 \h </w:instrText>
             </w:r>
             <w:r>
               <w:rPr>
@@ -754,7 +676,7 @@
                 <w:noProof/>
                 <w:webHidden/>
               </w:rPr>
-              <w:t>3</w:t>
+              <w:t>4</w:t>
             </w:r>
             <w:r>
               <w:rPr>
@@ -777,7 +699,7 @@
               <w:lang w:eastAsia="en-GB"/>
             </w:rPr>
           </w:pPr>
-          <w:hyperlink w:anchor="_Toc26709154" w:history="1">
+          <w:hyperlink w:anchor="_Toc26550821" w:history="1">
             <w:r>
               <w:rPr>
                 <w:rStyle w:val="Hyperlink"/>
@@ -804,7 +726,7 @@
                 <w:noProof/>
                 <w:webHidden/>
               </w:rPr>
-              <w:instrText xml:space="preserve"> PAGEREF _Toc26709154 \h </w:instrText>
+              <w:instrText xml:space="preserve"> PAGEREF _Toc26550821 \h </w:instrText>
             </w:r>
             <w:r>
               <w:rPr>
@@ -824,7 +746,7 @@
                 <w:noProof/>
                 <w:webHidden/>
               </w:rPr>
-              <w:t>3</w:t>
+              <w:t>4</w:t>
             </w:r>
             <w:r>
               <w:rPr>
@@ -851,9 +773,8 @@
       <w:pPr>
         <w:pStyle w:val="Heading1"/>
       </w:pPr>
-      <w:bookmarkStart w:id="0" w:name="_Toc26709145"/>
-      <w:r>
-        <w:lastRenderedPageBreak/>
+      <w:bookmarkStart w:id="0" w:name="_Toc26550812"/>
+      <w:r>
         <w:t>Intro</w:t>
       </w:r>
       <w:bookmarkEnd w:id="0"/>
@@ -877,152 +798,51 @@
         <w:t>the</w:t>
       </w:r>
       <w:r>
-        <w:t xml:space="preserve"> engine ready to be used as a library, rather than a framework.</w:t>
-      </w:r>
-      <w:r>
-        <w:t xml:space="preserve"> T</w:t>
-      </w:r>
-      <w:r>
-        <w:t>his route</w:t>
-      </w:r>
-      <w:r>
-        <w:t xml:space="preserve"> has been chosen</w:t>
-      </w:r>
-      <w:r>
-        <w:t xml:space="preserve"> because </w:t>
-      </w:r>
-      <w:r>
-        <w:t>as</w:t>
-      </w:r>
-      <w:r>
-        <w:t xml:space="preserve"> it gives a more user-friendly feel to the </w:t>
-      </w:r>
-      <w:r>
-        <w:t>engine.</w:t>
-      </w:r>
-      <w:r>
-        <w:t xml:space="preserve"> This influences my engine design as </w:t>
-      </w:r>
-      <w:r>
-        <w:t>it</w:t>
-      </w:r>
-      <w:r>
-        <w:t xml:space="preserve"> will need to make everything as loosely-coupled as </w:t>
-      </w:r>
-      <w:r>
-        <w:t>possible</w:t>
-      </w:r>
-      <w:r>
-        <w:t xml:space="preserve">, in order to allow the user to run their own </w:t>
-      </w:r>
-      <w:proofErr w:type="gramStart"/>
-      <w:r>
-        <w:t>Main(</w:t>
-      </w:r>
-      <w:proofErr w:type="gramEnd"/>
-      <w:r>
-        <w:t>) function where they can Init() the engine</w:t>
+        <w:t xml:space="preserve"> engine ready to be used as a library, rather than a framework. I have chosen this route because I feel it gives a more user-friendly feel to the engine, and I have enjoyed using libraries more then frameworks from my personal experience. This does limit an end-user being able to change the engine code for their own benefit, but this is not a top priority for me and this engine. This influences my engine design as I will need to make everything as loosely-coupled as I can, in order to allow the user to run their own Main() function where they can Init() the engine</w:t>
       </w:r>
       <w:r>
         <w:t>, just like SDL or SMFL.</w:t>
       </w:r>
+      <w:bookmarkStart w:id="1" w:name="_GoBack"/>
+      <w:bookmarkEnd w:id="1"/>
     </w:p>
-    <w:p/>
     <w:p>
       <w:pPr>
         <w:pStyle w:val="Heading1"/>
       </w:pPr>
-      <w:bookmarkStart w:id="1" w:name="_Toc26709146"/>
+      <w:bookmarkStart w:id="2" w:name="_Toc26550813"/>
       <w:r>
         <w:t>2D Rendering</w:t>
       </w:r>
-      <w:bookmarkEnd w:id="1"/>
+      <w:bookmarkEnd w:id="2"/>
     </w:p>
     <w:p>
       <w:r>
         <w:t xml:space="preserve">For 2D Rendering, there is a plethora of options and I have </w:t>
       </w:r>
-      <w:r>
-        <w:t>narrowed these down to a few:</w:t>
-      </w:r>
     </w:p>
     <w:p>
-      <w:pPr>
-        <w:pStyle w:val="ListParagraph"/>
-        <w:numPr>
-          <w:ilvl w:val="0"/>
-          <w:numId w:val="2"/>
-        </w:numPr>
-      </w:pPr>
-      <w:r>
-        <w:t>SFML</w:t>
+      <w:r>
+        <w:t>OpenGL is immediately off the table as I feel I would be spending far too much time getting objects to draw on screen than I would like to admit. Also, this effort could be redirected elsewhere</w:t>
+      </w:r>
+      <w:r>
+        <w:t xml:space="preserve"> in the engine development which I feel would be a better use of time.</w:t>
       </w:r>
     </w:p>
     <w:p>
-      <w:pPr>
-        <w:pStyle w:val="ListParagraph"/>
-        <w:numPr>
-          <w:ilvl w:val="0"/>
-          <w:numId w:val="2"/>
-        </w:numPr>
-      </w:pPr>
-      <w:r>
-        <w:t>SDL</w:t>
+      <w:r>
+        <w:t>This leaves me with SDL2 and SFML</w:t>
+      </w:r>
+      <w:r>
+        <w:t xml:space="preserve">. These both do 2D rendering very easily with most of the hard-work already done for you. SFML does a fair bit more work for you with the implementation of a 2D math library </w:t>
+      </w:r>
+      <w:r>
+        <w:t>and more game-specific classes like Sprite and pre-built classes like their transformable and renderable classes</w:t>
+      </w:r>
+      <w:r>
+        <w:t xml:space="preserve"> but overall there is a lot of room for me to implement my own solutions to problems.</w:t>
       </w:r>
     </w:p>
-    <w:p>
-      <w:pPr>
-        <w:pStyle w:val="ListParagraph"/>
-        <w:numPr>
-          <w:ilvl w:val="0"/>
-          <w:numId w:val="2"/>
-        </w:numPr>
-      </w:pPr>
-      <w:r>
-        <w:t>OpenGL</w:t>
-      </w:r>
-    </w:p>
-    <w:p>
-      <w:r>
-        <w:t xml:space="preserve">OpenGL is immediately off the table as </w:t>
-      </w:r>
-      <w:r>
-        <w:t>it would take</w:t>
-      </w:r>
-      <w:r>
-        <w:t xml:space="preserve"> far too much time getting objects to draw on screen than </w:t>
-      </w:r>
-      <w:r>
-        <w:t>is worth spending on this engine</w:t>
-      </w:r>
-      <w:r>
-        <w:t>. Also, this effort could be redirected elsewhere</w:t>
-      </w:r>
-      <w:r>
-        <w:t xml:space="preserve"> in the engine development which would be a better use of time.</w:t>
-      </w:r>
-    </w:p>
-    <w:p>
-      <w:r>
-        <w:t>This leaves SDL2 and SFML</w:t>
-      </w:r>
-      <w:r>
-        <w:t xml:space="preserve">. These both do 2D rendering very easily with most of the hard-work already done for you. SFML does a fair bit more work for you with the implementation of a 2D math library </w:t>
-      </w:r>
-      <w:r>
-        <w:t>and more game-specific classes like Sprite and pre-built classes like their transformable and renderable classes</w:t>
-      </w:r>
-      <w:r>
-        <w:t xml:space="preserve"> but overall there is a lot of room to implement </w:t>
-      </w:r>
-      <w:r>
-        <w:t>custom</w:t>
-      </w:r>
-      <w:r>
-        <w:t xml:space="preserve"> solutions to problems.</w:t>
-      </w:r>
-    </w:p>
-    <w:p/>
     <w:tbl>
       <w:tblPr>
         <w:tblStyle w:val="ListTable7Colorful"/>
@@ -1128,6 +948,7 @@
                 <w:iCs w:val="0"/>
                 <w:sz w:val="22"/>
               </w:rPr>
+              <w:lastRenderedPageBreak/>
               <w:t>Build support for PC + Mobile</w:t>
             </w:r>
           </w:p>
@@ -1234,118 +1055,60 @@
       </w:tr>
     </w:tbl>
     <w:p>
-      <w:pPr>
-        <w:jc w:val="center"/>
-        <w:rPr>
-          <w:sz w:val="18"/>
-        </w:rPr>
-      </w:pPr>
-      <w:r>
-        <w:rPr>
-          <w:sz w:val="18"/>
-        </w:rPr>
-        <w:t>Information in table</w:t>
-      </w:r>
-      <w:r>
-        <w:rPr>
-          <w:sz w:val="18"/>
-        </w:rPr>
-        <w:t xml:space="preserve"> extracted</w:t>
-      </w:r>
-      <w:r>
-        <w:rPr>
-          <w:sz w:val="18"/>
-        </w:rPr>
-        <w:t xml:space="preserve"> from </w:t>
+      <w:r>
+        <w:t xml:space="preserve">Information in table from </w:t>
       </w:r>
       <w:sdt>
         <w:sdtPr>
-          <w:rPr>
-            <w:sz w:val="18"/>
-          </w:rPr>
           <w:id w:val="-989017814"/>
           <w:citation/>
         </w:sdtPr>
-        <w:sdtEndPr/>
         <w:sdtContent>
           <w:r>
-            <w:rPr>
-              <w:sz w:val="18"/>
-            </w:rPr>
             <w:fldChar w:fldCharType="begin"/>
           </w:r>
           <w:r>
-            <w:rPr>
-              <w:sz w:val="18"/>
-            </w:rPr>
             <w:instrText xml:space="preserve">CITATION SDL \y  \l 2057 </w:instrText>
           </w:r>
           <w:r>
-            <w:rPr>
-              <w:sz w:val="18"/>
-            </w:rPr>
             <w:fldChar w:fldCharType="separate"/>
           </w:r>
           <w:r>
             <w:rPr>
               <w:noProof/>
-              <w:sz w:val="18"/>
             </w:rPr>
             <w:t>(SDL)</w:t>
           </w:r>
           <w:r>
-            <w:rPr>
-              <w:sz w:val="18"/>
-            </w:rPr>
             <w:fldChar w:fldCharType="end"/>
           </w:r>
         </w:sdtContent>
       </w:sdt>
       <w:r>
-        <w:rPr>
-          <w:sz w:val="18"/>
-        </w:rPr>
         <w:t xml:space="preserve">, and </w:t>
       </w:r>
       <w:sdt>
         <w:sdtPr>
-          <w:rPr>
-            <w:sz w:val="18"/>
-          </w:rPr>
           <w:id w:val="-732999744"/>
           <w:citation/>
         </w:sdtPr>
-        <w:sdtEndPr/>
         <w:sdtContent>
           <w:r>
-            <w:rPr>
-              <w:sz w:val="18"/>
-            </w:rPr>
             <w:fldChar w:fldCharType="begin"/>
           </w:r>
           <w:r>
-            <w:rPr>
-              <w:sz w:val="18"/>
-            </w:rPr>
             <w:instrText xml:space="preserve">CITATION Lau \y  \l 2057 </w:instrText>
           </w:r>
           <w:r>
-            <w:rPr>
-              <w:sz w:val="18"/>
-            </w:rPr>
             <w:fldChar w:fldCharType="separate"/>
           </w:r>
           <w:r>
             <w:rPr>
               <w:noProof/>
-              <w:sz w:val="18"/>
             </w:rPr>
             <w:t>(Gomila)</w:t>
           </w:r>
           <w:r>
-            <w:rPr>
-              <w:sz w:val="18"/>
-            </w:rPr>
             <w:fldChar w:fldCharType="end"/>
           </w:r>
         </w:sdtContent>
@@ -1353,284 +1116,70 @@
     </w:p>
     <w:p>
       <w:r>
-        <w:t>SDL2 will be the</w:t>
-      </w:r>
-      <w:r>
-        <w:t xml:space="preserve"> rendering engine</w:t>
-      </w:r>
-      <w:r>
-        <w:t xml:space="preserve"> </w:t>
-      </w:r>
-      <w:proofErr w:type="spellStart"/>
-      <w:r>
-        <w:t>emplyed</w:t>
-      </w:r>
-      <w:proofErr w:type="spellEnd"/>
-      <w:r>
-        <w:t xml:space="preserve"> as it allows </w:t>
-      </w:r>
-      <w:r>
-        <w:t>for custom</w:t>
-      </w:r>
-      <w:r>
-        <w:t xml:space="preserve"> implement</w:t>
-      </w:r>
-      <w:r>
-        <w:t>s</w:t>
-      </w:r>
-      <w:r>
-        <w:t xml:space="preserve"> </w:t>
-      </w:r>
-      <w:r>
-        <w:t>in a lot more places</w:t>
-      </w:r>
-      <w:r>
-        <w:t xml:space="preserve">. This allows more control over how </w:t>
-      </w:r>
-      <w:r>
-        <w:t>the</w:t>
-      </w:r>
-      <w:r>
-        <w:t xml:space="preserve"> engine works, and tailor it specifically towards top-down games.</w:t>
-      </w:r>
-    </w:p>
-    <w:p>
-      <w:r>
-        <w:t>Another problem that crops up with 2D rendering is sprite render order. Each scene in the Engine will have a list of “Layers”, which the developer can add objects to, to control the order in which they are rendered.</w:t>
-      </w:r>
-      <w:r>
-        <w:t xml:space="preserve"> New objects will default to the lowest layer.</w:t>
+        <w:t>I am choosing SDL2 as my rendering engine as it allows me to implement a lot more of my own solutions into my game engine. This allows me to have more control over how my engine works, and tailor it specifically towards top-down games.</w:t>
       </w:r>
     </w:p>
     <w:p>
       <w:pPr>
         <w:pStyle w:val="Heading1"/>
       </w:pPr>
-      <w:bookmarkStart w:id="2" w:name="_Toc26709147"/>
+      <w:bookmarkStart w:id="3" w:name="_Toc26550814"/>
+      <w:r>
+        <w:t>Input</w:t>
+      </w:r>
+      <w:bookmarkEnd w:id="3"/>
     </w:p>
     <w:p>
-      <w:pPr>
-        <w:pStyle w:val="Heading1"/>
-      </w:pPr>
-      <w:r>
-        <w:t>Input</w:t>
-      </w:r>
-      <w:bookmarkEnd w:id="2"/>
+      <w:r>
+        <w:t xml:space="preserve">My input system will use the built-in system that SDL uses as </w:t>
+      </w:r>
+      <w:r>
+        <w:t xml:space="preserve">it is simple to work with and also comes with </w:t>
+      </w:r>
+      <w:proofErr w:type="spellStart"/>
+      <w:r>
+        <w:t>GamePad</w:t>
+      </w:r>
+      <w:proofErr w:type="spellEnd"/>
+      <w:r>
+        <w:t xml:space="preserve"> support out of the box. The only downside with the SDL input system is that it is Polled, instead of using input </w:t>
+      </w:r>
+      <w:proofErr w:type="spellStart"/>
+      <w:r>
+        <w:t>callbacks</w:t>
+      </w:r>
+      <w:proofErr w:type="spellEnd"/>
+      <w:r>
+        <w:t xml:space="preserve">. However, this won’t be an issue since </w:t>
+      </w:r>
+      <w:r>
+        <w:t>polling is simple to work with</w:t>
+      </w:r>
+      <w:r>
+        <w:t>.</w:t>
+      </w:r>
     </w:p>
     <w:p>
       <w:r>
         <w:rPr>
           <w:noProof/>
-        </w:rPr>
-        <w:drawing>
-          <wp:anchor distT="0" distB="0" distL="114300" distR="114300" simplePos="0" relativeHeight="251659264" behindDoc="1" locked="0" layoutInCell="1" allowOverlap="1" wp14:anchorId="0F3F168D">
-            <wp:simplePos x="0" y="0"/>
-            <wp:positionH relativeFrom="margin">
-              <wp:posOffset>3277235</wp:posOffset>
-            </wp:positionH>
-            <wp:positionV relativeFrom="paragraph">
-              <wp:posOffset>302895</wp:posOffset>
-            </wp:positionV>
-            <wp:extent cx="2722880" cy="3057525"/>
-            <wp:effectExtent l="0" t="0" r="1270" b="9525"/>
-            <wp:wrapTight wrapText="bothSides">
-              <wp:wrapPolygon edited="0">
-                <wp:start x="0" y="0"/>
-                <wp:lineTo x="0" y="21533"/>
-                <wp:lineTo x="21459" y="21533"/>
-                <wp:lineTo x="21459" y="0"/>
-                <wp:lineTo x="0" y="0"/>
-              </wp:wrapPolygon>
-            </wp:wrapTight>
-            <wp:docPr id="2" name="Picture 2"/>
-            <wp:cNvGraphicFramePr>
-              <a:graphicFrameLocks xmlns:a="http://schemas.openxmlformats.org/drawingml/2006/main" noChangeAspect="1"/>
-            </wp:cNvGraphicFramePr>
-            <a:graphic xmlns:a="http://schemas.openxmlformats.org/drawingml/2006/main">
-              <a:graphicData uri="http://schemas.openxmlformats.org/drawingml/2006/picture">
-                <pic:pic xmlns:pic="http://schemas.openxmlformats.org/drawingml/2006/picture">
-                  <pic:nvPicPr>
-                    <pic:cNvPr id="1" name=""/>
-                    <pic:cNvPicPr/>
-                  </pic:nvPicPr>
-                  <pic:blipFill rotWithShape="1">
-                    <a:blip r:embed="rId7" cstate="print">
-                      <a:extLst>
-                        <a:ext uri="{28A0092B-C50C-407E-A947-70E740481C1C}">
-                          <a14:useLocalDpi xmlns:a14="http://schemas.microsoft.com/office/drawing/2010/main" val="0"/>
-                        </a:ext>
-                      </a:extLst>
-                    </a:blip>
-                    <a:srcRect l="8013" t="8553" r="8937" b="7237"/>
-                    <a:stretch/>
-                  </pic:blipFill>
-                  <pic:spPr bwMode="auto">
-                    <a:xfrm>
-                      <a:off x="0" y="0"/>
-                      <a:ext cx="2722880" cy="3057525"/>
-                    </a:xfrm>
-                    <a:prstGeom prst="rect">
-                      <a:avLst/>
-                    </a:prstGeom>
-                    <a:ln>
-                      <a:noFill/>
-                    </a:ln>
-                    <a:extLst>
-                      <a:ext uri="{53640926-AAD7-44D8-BBD7-CCE9431645EC}">
-                        <a14:shadowObscured xmlns:a14="http://schemas.microsoft.com/office/drawing/2010/main"/>
-                      </a:ext>
-                    </a:extLst>
-                  </pic:spPr>
-                </pic:pic>
-              </a:graphicData>
-            </a:graphic>
-            <wp14:sizeRelH relativeFrom="page">
-              <wp14:pctWidth>0</wp14:pctWidth>
-            </wp14:sizeRelH>
-            <wp14:sizeRelV relativeFrom="page">
-              <wp14:pctHeight>0</wp14:pctHeight>
-            </wp14:sizeRelV>
-          </wp:anchor>
-        </w:drawing>
-      </w:r>
-      <w:r>
-        <w:t>Games heavily rely on user input, and the Filthy Engine will</w:t>
-      </w:r>
-      <w:r>
-        <w:t xml:space="preserve"> use the built-in system that SDL uses as </w:t>
-      </w:r>
-      <w:r>
-        <w:t xml:space="preserve">it is simple to work with </w:t>
-      </w:r>
-      <w:r>
-        <w:t>and</w:t>
-      </w:r>
-      <w:r>
-        <w:t xml:space="preserve"> comes with </w:t>
-      </w:r>
-      <w:proofErr w:type="spellStart"/>
-      <w:r>
-        <w:t>GamePad</w:t>
-      </w:r>
-      <w:proofErr w:type="spellEnd"/>
-      <w:r>
-        <w:t xml:space="preserve"> support out of the box. The only downside with the SDL input system is that it is Polled, instead of using input </w:t>
-      </w:r>
-      <w:proofErr w:type="spellStart"/>
-      <w:r>
-        <w:t>callbacks</w:t>
-      </w:r>
-      <w:proofErr w:type="spellEnd"/>
-      <w:r>
-        <w:t xml:space="preserve">. However, this won’t be an issue since </w:t>
-      </w:r>
-      <w:r>
-        <w:t>polling is simple to work with</w:t>
-      </w:r>
-      <w:r>
-        <w:t>.</w:t>
-      </w:r>
-    </w:p>
-    <w:p>
-      <w:r>
-        <w:t xml:space="preserve">Input through SDL is done once-per-frame. This is via the </w:t>
-      </w:r>
-      <w:proofErr w:type="spellStart"/>
-      <w:r>
-        <w:t>Poll_</w:t>
-      </w:r>
-      <w:proofErr w:type="gramStart"/>
-      <w:r>
-        <w:t>Input</w:t>
-      </w:r>
-      <w:proofErr w:type="spellEnd"/>
-      <w:r>
-        <w:t>(</w:t>
-      </w:r>
-      <w:proofErr w:type="gramEnd"/>
-      <w:r>
-        <w:t xml:space="preserve">) function. This leaves one big issue: </w:t>
-      </w:r>
-      <w:r>
-        <w:t>if player input is needed</w:t>
-      </w:r>
-      <w:r>
-        <w:t xml:space="preserve"> more than once per frame, it won’t work as the information has already been polled and </w:t>
-      </w:r>
-      <w:r>
-        <w:t>cannot be</w:t>
-      </w:r>
-      <w:r>
-        <w:t xml:space="preserve"> re-poll</w:t>
-      </w:r>
-      <w:r>
-        <w:t>ed</w:t>
-      </w:r>
-      <w:r>
-        <w:t>. Hence, the need for an input manager.</w:t>
-      </w:r>
-      <w:r>
-        <w:t xml:space="preserve"> </w:t>
-      </w:r>
-      <w:r>
-        <w:t>The inputs will be</w:t>
-      </w:r>
-      <w:r>
-        <w:t xml:space="preserve"> polled once in the </w:t>
-      </w:r>
-      <w:proofErr w:type="spellStart"/>
-      <w:r>
-        <w:t>InputManager</w:t>
-      </w:r>
-      <w:proofErr w:type="spellEnd"/>
-      <w:r>
-        <w:t>, and then</w:t>
-      </w:r>
-      <w:r>
-        <w:t xml:space="preserve"> stored </w:t>
-      </w:r>
-      <w:r>
-        <w:t>in</w:t>
-      </w:r>
-      <w:r>
-        <w:t xml:space="preserve"> integers (</w:t>
-      </w:r>
-      <w:r>
-        <w:t>right)</w:t>
-      </w:r>
-      <w:r>
-        <w:t xml:space="preserve"> and</w:t>
-      </w:r>
-      <w:r>
-        <w:t xml:space="preserve"> </w:t>
-      </w:r>
-      <w:r>
-        <w:t>the developer</w:t>
-      </w:r>
-      <w:r>
-        <w:t xml:space="preserve"> will bitmask these to determine which inputs have been received in a single frame.</w:t>
-      </w:r>
-    </w:p>
-    <w:p>
-      <w:r>
-        <w:rPr>
-          <w:noProof/>
+          <w:lang w:eastAsia="en-GB"/>
         </w:rPr>
         <mc:AlternateContent>
           <mc:Choice Requires="wps">
             <w:drawing>
-              <wp:anchor distT="0" distB="0" distL="114300" distR="114300" simplePos="0" relativeHeight="251660288" behindDoc="1" locked="0" layoutInCell="1" allowOverlap="1">
+              <wp:anchor distT="0" distB="0" distL="114300" distR="114300" simplePos="0" relativeHeight="251659264" behindDoc="0" locked="0" layoutInCell="1" allowOverlap="1" wp14:anchorId="3FF135CE" wp14:editId="23A9F209">
                 <wp:simplePos x="0" y="0"/>
                 <wp:positionH relativeFrom="column">
-                  <wp:posOffset>3276600</wp:posOffset>
+                  <wp:posOffset>66675</wp:posOffset>
                 </wp:positionH>
                 <wp:positionV relativeFrom="paragraph">
-                  <wp:posOffset>444500</wp:posOffset>
+                  <wp:posOffset>1173480</wp:posOffset>
                 </wp:positionV>
-                <wp:extent cx="2714625" cy="390525"/>
+                <wp:extent cx="5772150" cy="2724150"/>
                 <wp:effectExtent l="0" t="0" r="0" b="0"/>
                 <wp:wrapSquare wrapText="bothSides"/>
-                <wp:docPr id="3" name="Text Box 3"/>
+                <wp:docPr id="1" name="Text Box 1"/>
                 <wp:cNvGraphicFramePr/>
                 <a:graphic xmlns:a="http://schemas.openxmlformats.org/drawingml/2006/main">
                   <a:graphicData uri="http://schemas.microsoft.com/office/word/2010/wordprocessingShape">
@@ -1639,12 +1188,14 @@
                       <wps:spPr>
                         <a:xfrm>
                           <a:off x="0" y="0"/>
-                          <a:ext cx="2714625" cy="390525"/>
+                          <a:ext cx="5772150" cy="2724150"/>
                         </a:xfrm>
                         <a:prstGeom prst="rect">
                           <a:avLst/>
                         </a:prstGeom>
-                        <a:noFill/>
+                        <a:solidFill>
+                          <a:schemeClr val="lt1"/>
+                        </a:solidFill>
                         <a:ln w="6350">
                           <a:noFill/>
                         </a:ln>
@@ -1653,38 +1204,131 @@
                         <w:txbxContent>
                           <w:p>
                             <w:pPr>
-                              <w:jc w:val="center"/>
-                              <w:rPr>
-                                <w:sz w:val="18"/>
-                              </w:rPr>
+                              <w:spacing w:after="0"/>
+                            </w:pPr>
+                          </w:p>
+                          <w:p>
+                            <w:pPr>
+                              <w:spacing w:after="0"/>
+                            </w:pPr>
+                            <w:proofErr w:type="spellStart"/>
+                            <w:r>
+                              <w:t>KeyBoardState</w:t>
+                            </w:r>
+                            <w:proofErr w:type="spellEnd"/>
+                            <w:r>
+                              <w:t xml:space="preserve"> : 000000001000</w:t>
+                            </w:r>
+                          </w:p>
+                          <w:p>
+                            <w:pPr>
+                              <w:spacing w:after="0"/>
+                            </w:pPr>
+                          </w:p>
+                          <w:p>
+                            <w:pPr>
+                              <w:spacing w:after="0"/>
+                            </w:pPr>
+                            <w:proofErr w:type="spellStart"/>
+                            <w:r>
+                              <w:t>Enum</w:t>
+                            </w:r>
+                            <w:proofErr w:type="spellEnd"/>
+                            <w:r>
+                              <w:t xml:space="preserve"> Keypress</w:t>
+                            </w:r>
+                          </w:p>
+                          <w:p>
+                            <w:pPr>
+                              <w:spacing w:after="0"/>
                             </w:pPr>
                             <w:r>
-                              <w:rPr>
-                                <w:sz w:val="18"/>
-                              </w:rPr>
-                              <w:t>Extract</w:t>
+                              <w:t>{</w:t>
                             </w:r>
                             <w:r>
-                              <w:rPr>
-                                <w:sz w:val="18"/>
-                              </w:rPr>
-                              <w:t xml:space="preserve"> from the Filthy</w:t>
+                              <w:t xml:space="preserve"> </w:t>
+                            </w:r>
+                          </w:p>
+                          <w:p>
+                            <w:pPr>
+                              <w:spacing w:after="0"/>
+                            </w:pPr>
+                            <w:r>
+                              <w:t>…</w:t>
+                            </w:r>
+                          </w:p>
+                          <w:p>
+                            <w:pPr>
+                              <w:spacing w:after="0"/>
+                            </w:pPr>
+                            <w:r>
+                              <w:t>KEY_PRESS_D =</w:t>
                             </w:r>
                             <w:r>
-                              <w:rPr>
-                                <w:sz w:val="18"/>
-                              </w:rPr>
-                              <w:t xml:space="preserve"> Engine</w:t>
-                            </w:r>
-                            <w:bookmarkStart w:id="3" w:name="_GoBack"/>
-                            <w:bookmarkEnd w:id="3"/>
-                            <w:r>
-                              <w:rPr>
-                                <w:sz w:val="18"/>
-                              </w:rPr>
-                              <w:t xml:space="preserve"> Class Diagram, showing the Input Manager</w:t>
+                              <w:t xml:space="preserve"> 000000001000</w:t>
                             </w:r>
                           </w:p>
+                          <w:p>
+                            <w:pPr>
+                              <w:spacing w:after="0"/>
+                            </w:pPr>
+                            <w:r>
+                              <w:t>…</w:t>
+                            </w:r>
+                          </w:p>
+                          <w:p>
+                            <w:pPr>
+                              <w:spacing w:after="0"/>
+                            </w:pPr>
+                            <w:r>
+                              <w:t>}</w:t>
+                            </w:r>
+                          </w:p>
+                          <w:p>
+                            <w:pPr>
+                              <w:spacing w:after="0"/>
+                            </w:pPr>
+                            <w:r>
+                              <w:t>If(</w:t>
+                            </w:r>
+                            <w:proofErr w:type="spellStart"/>
+                            <w:r>
+                              <w:t>KeyBoardState</w:t>
+                            </w:r>
+                            <w:proofErr w:type="spellEnd"/>
+                            <w:r>
+                              <w:t xml:space="preserve"> &amp;&amp; KEY_PRESS_D)</w:t>
+                            </w:r>
+                            <w:r>
+                              <w:t xml:space="preserve"> // BITMASK</w:t>
+                            </w:r>
+                          </w:p>
+                          <w:p>
+                            <w:pPr>
+                              <w:spacing w:after="0"/>
+                            </w:pPr>
+                            <w:r>
+                              <w:t>{</w:t>
+                            </w:r>
+                          </w:p>
+                          <w:p>
+                            <w:pPr>
+                              <w:spacing w:after="0"/>
+                            </w:pPr>
+                            <w:r>
+                              <w:tab/>
+                              <w:t>D key pressed this frame</w:t>
+                            </w:r>
+                          </w:p>
+                          <w:p>
+                            <w:pPr>
+                              <w:spacing w:after="0"/>
+                            </w:pPr>
+                            <w:r>
+                              <w:t>}</w:t>
+                            </w:r>
+                          </w:p>
+                          <w:p/>
                         </w:txbxContent>
                       </wps:txbx>
                       <wps:bodyPr rot="0" spcFirstLastPara="0" vertOverflow="overflow" horzOverflow="overflow" vert="horz" wrap="square" lIns="91440" tIns="45720" rIns="91440" bIns="45720" numCol="1" spcCol="0" rtlCol="0" fromWordArt="0" anchor="t" anchorCtr="0" forceAA="0" compatLnSpc="1">
@@ -1707,47 +1351,140 @@
           </mc:Choice>
           <mc:Fallback>
             <w:pict>
-              <v:shapetype id="_x0000_t202" coordsize="21600,21600" o:spt="202" path="m,l,21600r21600,l21600,xe">
+              <v:shapetype w14:anchorId="3FF135CE" id="_x0000_t202" coordsize="21600,21600" o:spt="202" path="m,l,21600r21600,l21600,xe">
                 <v:stroke joinstyle="miter"/>
                 <v:path gradientshapeok="t" o:connecttype="rect"/>
               </v:shapetype>
-              <v:shape id="Text Box 3" o:spid="_x0000_s1026" type="#_x0000_t202" style="position:absolute;margin-left:258pt;margin-top:35pt;width:213.75pt;height:30.75pt;z-index:-251656192;visibility:visible;mso-wrap-style:square;mso-width-percent:0;mso-height-percent:0;mso-wrap-distance-left:9pt;mso-wrap-distance-top:0;mso-wrap-distance-right:9pt;mso-wrap-distance-bottom:0;mso-position-horizontal:absolute;mso-position-horizontal-relative:text;mso-position-vertical:absolute;mso-position-vertical-relative:text;mso-width-percent:0;mso-height-percent:0;mso-width-relative:margin;mso-height-relative:margin;v-text-anchor:top" o:gfxdata="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" filled="f" stroked="f" strokeweight=".5pt">
+              <v:shape id="Text Box 1" o:spid="_x0000_s1026" type="#_x0000_t202" style="position:absolute;margin-left:5.25pt;margin-top:92.4pt;width:454.5pt;height:214.5pt;z-index:251659264;visibility:visible;mso-wrap-style:square;mso-width-percent:0;mso-height-percent:0;mso-wrap-distance-left:9pt;mso-wrap-distance-top:0;mso-wrap-distance-right:9pt;mso-wrap-distance-bottom:0;mso-position-horizontal:absolute;mso-position-horizontal-relative:text;mso-position-vertical:absolute;mso-position-vertical-relative:text;mso-width-percent:0;mso-height-percent:0;mso-width-relative:margin;mso-height-relative:margin;v-text-anchor:top" o:gfxdata="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" fillcolor="white [3201]" stroked="f" strokeweight=".5pt">
                 <v:textbox>
                   <w:txbxContent>
                     <w:p>
                       <w:pPr>
-                        <w:jc w:val="center"/>
-                        <w:rPr>
-                          <w:sz w:val="18"/>
-                        </w:rPr>
+                        <w:spacing w:after="0"/>
+                      </w:pPr>
+                    </w:p>
+                    <w:p>
+                      <w:pPr>
+                        <w:spacing w:after="0"/>
+                      </w:pPr>
+                      <w:proofErr w:type="spellStart"/>
+                      <w:r>
+                        <w:t>KeyBoardState</w:t>
+                      </w:r>
+                      <w:proofErr w:type="spellEnd"/>
+                      <w:r>
+                        <w:t xml:space="preserve"> : 000000001000</w:t>
+                      </w:r>
+                    </w:p>
+                    <w:p>
+                      <w:pPr>
+                        <w:spacing w:after="0"/>
+                      </w:pPr>
+                    </w:p>
+                    <w:p>
+                      <w:pPr>
+                        <w:spacing w:after="0"/>
+                      </w:pPr>
+                      <w:proofErr w:type="spellStart"/>
+                      <w:r>
+                        <w:t>Enum</w:t>
+                      </w:r>
+                      <w:proofErr w:type="spellEnd"/>
+                      <w:r>
+                        <w:t xml:space="preserve"> Keypress</w:t>
+                      </w:r>
+                    </w:p>
+                    <w:p>
+                      <w:pPr>
+                        <w:spacing w:after="0"/>
                       </w:pPr>
                       <w:r>
-                        <w:rPr>
-                          <w:sz w:val="18"/>
-                        </w:rPr>
-                        <w:t>Extract</w:t>
+                        <w:t>{</w:t>
                       </w:r>
                       <w:r>
-                        <w:rPr>
-                          <w:sz w:val="18"/>
-                        </w:rPr>
-                        <w:t xml:space="preserve"> from the Filthy</w:t>
+                        <w:t xml:space="preserve"> </w:t>
+                      </w:r>
+                    </w:p>
+                    <w:p>
+                      <w:pPr>
+                        <w:spacing w:after="0"/>
+                      </w:pPr>
+                      <w:r>
+                        <w:t>…</w:t>
+                      </w:r>
+                    </w:p>
+                    <w:p>
+                      <w:pPr>
+                        <w:spacing w:after="0"/>
+                      </w:pPr>
+                      <w:r>
+                        <w:t>KEY_PRESS_D =</w:t>
                       </w:r>
                       <w:r>
-                        <w:rPr>
-                          <w:sz w:val="18"/>
-                        </w:rPr>
-                        <w:t xml:space="preserve"> Engine</w:t>
-                      </w:r>
-                      <w:bookmarkStart w:id="4" w:name="_GoBack"/>
-                      <w:bookmarkEnd w:id="4"/>
-                      <w:r>
-                        <w:rPr>
-                          <w:sz w:val="18"/>
-                        </w:rPr>
-                        <w:t xml:space="preserve"> Class Diagram, showing the Input Manager</w:t>
+                        <w:t xml:space="preserve"> 000000001000</w:t>
                       </w:r>
                     </w:p>
+                    <w:p>
+                      <w:pPr>
+                        <w:spacing w:after="0"/>
+                      </w:pPr>
+                      <w:r>
+                        <w:t>…</w:t>
+                      </w:r>
+                    </w:p>
+                    <w:p>
+                      <w:pPr>
+                        <w:spacing w:after="0"/>
+                      </w:pPr>
+                      <w:r>
+                        <w:t>}</w:t>
+                      </w:r>
+                    </w:p>
+                    <w:p>
+                      <w:pPr>
+                        <w:spacing w:after="0"/>
+                      </w:pPr>
+                      <w:r>
+                        <w:t>If(</w:t>
+                      </w:r>
+                      <w:proofErr w:type="spellStart"/>
+                      <w:r>
+                        <w:t>KeyBoardState</w:t>
+                      </w:r>
+                      <w:proofErr w:type="spellEnd"/>
+                      <w:r>
+                        <w:t xml:space="preserve"> &amp;&amp; KEY_PRESS_D)</w:t>
+                      </w:r>
+                      <w:r>
+                        <w:t xml:space="preserve"> // BITMASK</w:t>
+                      </w:r>
+                    </w:p>
+                    <w:p>
+                      <w:pPr>
+                        <w:spacing w:after="0"/>
+                      </w:pPr>
+                      <w:r>
+                        <w:t>{</w:t>
+                      </w:r>
+                    </w:p>
+                    <w:p>
+                      <w:pPr>
+                        <w:spacing w:after="0"/>
+                      </w:pPr>
+                      <w:r>
+                        <w:tab/>
+                        <w:t>D key pressed this frame</w:t>
+                      </w:r>
+                    </w:p>
+                    <w:p>
+                      <w:pPr>
+                        <w:spacing w:after="0"/>
+                      </w:pPr>
+                      <w:r>
+                        <w:t>}</w:t>
+                      </w:r>
+                    </w:p>
+                    <w:p/>
                   </w:txbxContent>
                 </v:textbox>
                 <w10:wrap type="square"/>
@@ -1757,454 +1494,231 @@
         </mc:AlternateContent>
       </w:r>
       <w:r>
-        <w:t xml:space="preserve">The </w:t>
+        <w:t xml:space="preserve">Input through SDL is done once-per-frame. This is via the </w:t>
       </w:r>
       <w:proofErr w:type="spellStart"/>
       <w:r>
-        <w:t>InputManager</w:t>
+        <w:t>Poll_Input</w:t>
       </w:r>
       <w:proofErr w:type="spellEnd"/>
       <w:r>
+        <w:t xml:space="preserve">() function. This leaves one big issue: </w:t>
+      </w:r>
+      <w:r>
+        <w:t>if player input is needed</w:t>
+      </w:r>
+      <w:r>
+        <w:t xml:space="preserve"> more than once per frame, it won’t work as the information has already been polled and </w:t>
+      </w:r>
+      <w:r>
+        <w:t>cannot be</w:t>
+      </w:r>
+      <w:r>
+        <w:t xml:space="preserve"> re-poll</w:t>
+      </w:r>
+      <w:r>
+        <w:t>ed</w:t>
+      </w:r>
+      <w:r>
+        <w:t>. Hence, the need for an input manager.</w:t>
+      </w:r>
+      <w:r>
         <w:t xml:space="preserve"> </w:t>
       </w:r>
       <w:r>
-        <w:t xml:space="preserve">will use the singleton pattern as it saves hassle passing pointers about just in order to access it. </w:t>
-      </w:r>
-      <w:r>
-        <w:t>I</w:t>
-      </w:r>
-      <w:r>
-        <w:t xml:space="preserve">t should be accessible from everywhere so that any class can take user input and </w:t>
-      </w:r>
-      <w:r>
-        <w:t>the singleton pattern</w:t>
-      </w:r>
-      <w:r>
-        <w:t xml:space="preserve"> is the best way to do this.</w:t>
+        <w:t xml:space="preserve">The inputs will be stored as integers (one for keyboard input, gamepad input, windows events, mouse events) and via enumerators, </w:t>
+      </w:r>
+      <w:r>
+        <w:t>the developer</w:t>
+      </w:r>
+      <w:r>
+        <w:t xml:space="preserve"> will bitmask these to determine which inputs have been received in a single frame.</w:t>
       </w:r>
     </w:p>
     <w:p/>
     <w:p>
-      <w:pPr>
-        <w:pStyle w:val="Heading1"/>
-      </w:pPr>
-      <w:bookmarkStart w:id="5" w:name="_Toc26709148"/>
-      <w:r>
-        <w:t>Resource Management</w:t>
-      </w:r>
-      <w:bookmarkEnd w:id="5"/>
-    </w:p>
-    <w:p>
-      <w:r>
-        <w:t>Game Engine</w:t>
-      </w:r>
-      <w:r>
-        <w:t>s</w:t>
-      </w:r>
-      <w:r>
-        <w:t xml:space="preserve"> have many resources that they need to manage in order to make the game run as well as possible. These include sound effects, music, and sprites to name a few. When you have multiple of the same sprite on the screen at once, this would usually entail loading the same sprite multiple times, creating multiple textures and materials. It is clear to see</w:t>
-      </w:r>
-      <w:r>
-        <w:t xml:space="preserve"> that there is a lot of useless data floating about.</w:t>
-      </w:r>
-    </w:p>
-    <w:p>
-      <w:r>
-        <w:t xml:space="preserve">This is where </w:t>
-      </w:r>
-      <w:r>
-        <w:t>the</w:t>
-      </w:r>
-      <w:r>
-        <w:t xml:space="preserve"> resource manager will come into play. Any loaded asset will be loaded through </w:t>
-      </w:r>
-      <w:r>
-        <w:t>the</w:t>
-      </w:r>
-      <w:r>
-        <w:t xml:space="preserve"> resource manager, which will check if it has already loaded an </w:t>
-      </w:r>
-      <w:proofErr w:type="gramStart"/>
-      <w:r>
-        <w:t>asset, and</w:t>
-      </w:r>
-      <w:proofErr w:type="gramEnd"/>
-      <w:r>
-        <w:t xml:space="preserve"> pass a reference to the loaded asset</w:t>
-      </w:r>
-      <w:r>
-        <w:t xml:space="preserve"> using it’s </w:t>
-      </w:r>
-      <w:r>
-        <w:t>HashMap</w:t>
-      </w:r>
-      <w:r>
-        <w:t xml:space="preserve">; doing the full </w:t>
-      </w:r>
-      <w:r>
-        <w:t>‘</w:t>
-      </w:r>
-      <w:r>
-        <w:t>load, texture, material</w:t>
-      </w:r>
-      <w:r>
-        <w:t>’</w:t>
-      </w:r>
-      <w:r>
-        <w:t xml:space="preserve"> process only once per asset. This will save the most space when working with </w:t>
-      </w:r>
-      <w:r>
-        <w:t>tile-sets</w:t>
-      </w:r>
-      <w:r>
-        <w:t xml:space="preserve"> and groups of enemies. When only loading one of a certain </w:t>
-      </w:r>
-      <w:proofErr w:type="gramStart"/>
-      <w:r>
-        <w:t>asset</w:t>
-      </w:r>
-      <w:proofErr w:type="gramEnd"/>
-      <w:r>
-        <w:t xml:space="preserve">, </w:t>
-      </w:r>
-      <w:r>
-        <w:t>more memory will be taken up tha</w:t>
-      </w:r>
-      <w:r>
-        <w:t>n if we had loaded this one asset normally.</w:t>
-      </w:r>
-      <w:r>
-        <w:t xml:space="preserve"> However, this is a minimal gain in memory and will be far outweighed by the memory savings.</w:t>
+      <w:r>
+        <w:t xml:space="preserve">The </w:t>
+      </w:r>
+      <w:proofErr w:type="spellStart"/>
+      <w:r>
+        <w:t>InputManager</w:t>
+      </w:r>
+      <w:proofErr w:type="spellEnd"/>
+      <w:r>
+        <w:t xml:space="preserve"> </w:t>
+      </w:r>
+      <w:r>
+        <w:t xml:space="preserve">will use the singleton pattern as it saves hassle passing pointers about just in order to access it. </w:t>
+      </w:r>
+      <w:r>
+        <w:t>I</w:t>
+      </w:r>
+      <w:r>
+        <w:t xml:space="preserve">t should be accessible from everywhere so that any class can take user input and </w:t>
+      </w:r>
+      <w:r>
+        <w:t>the singleton pattern</w:t>
+      </w:r>
+      <w:r>
+        <w:t xml:space="preserve"> is the best way to do this.</w:t>
       </w:r>
     </w:p>
     <w:p>
       <w:pPr>
         <w:pStyle w:val="Heading1"/>
       </w:pPr>
-      <w:bookmarkStart w:id="6" w:name="_Toc26709149"/>
-      <w:r>
-        <w:t>Physics</w:t>
-      </w:r>
-      <w:bookmarkEnd w:id="6"/>
+      <w:bookmarkStart w:id="4" w:name="_Toc26550815"/>
+      <w:r>
+        <w:t>Resource Management</w:t>
+      </w:r>
+      <w:bookmarkEnd w:id="4"/>
     </w:p>
     <w:p>
       <w:r>
-        <w:t>Physics can make or break a game, and with a top-down game like Zelda, there isn’t much going on in the way of Physics. Therefore, the Filthy Engine will not use any pre-built physics engine. It will instead use its own implementation of a physics engine; including only what is necessary for a game of this genre: collisions, and momentum. There is no need for anything else, meaning the footprint can be very small and not need to jump through loops of other systems to do basic tasks.</w:t>
+        <w:t>Game Engine have many resources that they need to manage in order to make the game run as well as possible. These include sound effects, music, and sprites to name a few. When you have multiple of the same sprite on the screen at once, this would usually entail loading the same sprite multiple times, creating multiple textures and materials. It is clear to see</w:t>
+      </w:r>
+      <w:r>
+        <w:t xml:space="preserve"> that there is a lot of useless data floating about.</w:t>
       </w:r>
     </w:p>
     <w:p>
       <w:r>
         <w:lastRenderedPageBreak/>
-        <w:t xml:space="preserve">This will link to the rest of the engine as a series of components that can be added to </w:t>
-      </w:r>
-      <w:proofErr w:type="spellStart"/>
-      <w:r>
-        <w:t>GameObjects</w:t>
-      </w:r>
-      <w:proofErr w:type="spellEnd"/>
-      <w:r>
-        <w:t>,</w:t>
-      </w:r>
-      <w:r>
-        <w:t xml:space="preserve"> </w:t>
-      </w:r>
-      <w:r>
-        <w:t>which adds it to the physics world, letting it collide, gain momentum, be a trigger volume; allowing each object to only use the part of the system it needs to.</w:t>
+        <w:t xml:space="preserve">This is where </w:t>
+      </w:r>
+      <w:r>
+        <w:t>the</w:t>
+      </w:r>
+      <w:r>
+        <w:t xml:space="preserve"> resource manager will come into play. Any loaded asset will be loaded through </w:t>
+      </w:r>
+      <w:r>
+        <w:t>the</w:t>
+      </w:r>
+      <w:r>
+        <w:t xml:space="preserve"> resource manager, which will check if it has already loaded an asset, and pass a reference to the loaded asset; doing the full </w:t>
+      </w:r>
+      <w:r>
+        <w:t>‘</w:t>
+      </w:r>
+      <w:r>
+        <w:t>load, texture, material</w:t>
+      </w:r>
+      <w:r>
+        <w:t>’</w:t>
+      </w:r>
+      <w:r>
+        <w:t xml:space="preserve"> process only once per asset. This will save the most space when working with </w:t>
+      </w:r>
+      <w:r>
+        <w:t>tile-sets</w:t>
+      </w:r>
+      <w:r>
+        <w:t xml:space="preserve"> and groups of enemies. When only loading one of a certain asset, </w:t>
+      </w:r>
+      <w:r>
+        <w:t>more memory will be taken up tha</w:t>
+      </w:r>
+      <w:r>
+        <w:t>n if we had loaded this one asset normally.</w:t>
+      </w:r>
+      <w:r>
+        <w:t xml:space="preserve"> However, this is a minimal gain in memory and will be far outweighed by the memory savings.</w:t>
       </w:r>
     </w:p>
     <w:p>
       <w:pPr>
         <w:pStyle w:val="Heading1"/>
       </w:pPr>
-      <w:bookmarkStart w:id="7" w:name="_Toc26709150"/>
-      <w:r>
-        <w:t>AI</w:t>
-      </w:r>
-      <w:bookmarkEnd w:id="7"/>
+      <w:bookmarkStart w:id="5" w:name="_Toc26550816"/>
+      <w:r>
+        <w:t>Physics</w:t>
+      </w:r>
+      <w:bookmarkEnd w:id="5"/>
     </w:p>
     <w:p>
       <w:r>
-        <w:t>The Filthy Engine will incorporate AI</w:t>
-      </w:r>
-      <w:r>
-        <w:t xml:space="preserve">, albeit very simple. Since </w:t>
-      </w:r>
-      <w:r>
-        <w:t>the</w:t>
-      </w:r>
-      <w:r>
-        <w:t xml:space="preserve"> engine</w:t>
-      </w:r>
-      <w:r>
-        <w:t xml:space="preserve"> is</w:t>
-      </w:r>
-      <w:r>
-        <w:t xml:space="preserve"> to be for games like the Legend of Zelda series</w:t>
-      </w:r>
-      <w:r>
-        <w:t>,</w:t>
-      </w:r>
-      <w:r>
-        <w:t xml:space="preserve"> it would be reasonable to mimic the AI found in those games, with simple paths to follow, seeking behaviour, and</w:t>
-      </w:r>
-      <w:r>
-        <w:t xml:space="preserve"> finite</w:t>
-      </w:r>
-      <w:r>
-        <w:t xml:space="preserve"> </w:t>
-      </w:r>
-      <w:r>
-        <w:t>state</w:t>
-      </w:r>
-      <w:r>
-        <w:t xml:space="preserve"> machines.</w:t>
-      </w:r>
-      <w:r>
-        <w:t xml:space="preserve"> The FSM will</w:t>
-      </w:r>
-      <w:r>
-        <w:t xml:space="preserve"> be a component that can be added to </w:t>
+        <w:t xml:space="preserve">Physics engines are a whole beast of their own, so I will definitely be using a library for this part of my engine. </w:t>
+      </w:r>
+      <w:r>
+        <w:t xml:space="preserve">There is an extensive list of 2D physics engines compatible with SDL2. However, two stuck out immediately: Chipmunk2D and box2D. Chipmunk is a higher-budget engine with an available premium option on top of the free option, boasting better performance. The box2D engine, however, is an open source engine free to use for anybody and work with any </w:t>
       </w:r>
       <w:proofErr w:type="spellStart"/>
       <w:r>
-        <w:t>GameObjects</w:t>
+        <w:t>openGL</w:t>
       </w:r>
       <w:proofErr w:type="spellEnd"/>
       <w:r>
-        <w:t xml:space="preserve"> and control them directly.</w:t>
+        <w:t xml:space="preserve"> renderer.</w:t>
+      </w:r>
+    </w:p>
+    <w:p>
+      <w:r>
+        <w:t>Since box2D hides no features or capabilities behind pay wall, I will be using box2D as my physics engine. As mentioned, it is also open source which means that editing / adding features to the physics engine is a possibility</w:t>
+      </w:r>
+      <w:r>
+        <w:t>; one that I like the idea of.</w:t>
       </w:r>
     </w:p>
     <w:p>
       <w:pPr>
         <w:pStyle w:val="Heading1"/>
       </w:pPr>
-      <w:bookmarkStart w:id="8" w:name="_Toc26709151"/>
-      <w:r>
-        <w:t>Scene Management</w:t>
-      </w:r>
-      <w:bookmarkEnd w:id="8"/>
+      <w:bookmarkStart w:id="6" w:name="_Toc26550817"/>
+      <w:r>
+        <w:t>AI</w:t>
+      </w:r>
+      <w:bookmarkEnd w:id="6"/>
     </w:p>
     <w:p>
       <w:r>
-        <w:t>Scene management will be done all from one class, much like the resource management. I</w:t>
-      </w:r>
-      <w:r>
-        <w:t>t</w:t>
-      </w:r>
-      <w:r>
-        <w:t xml:space="preserve"> would </w:t>
-      </w:r>
-      <w:r>
-        <w:t>be beneficial</w:t>
-      </w:r>
-      <w:r>
-        <w:t xml:space="preserve"> to have a hierarchy of </w:t>
-      </w:r>
-      <w:proofErr w:type="gramStart"/>
-      <w:r>
-        <w:t>{ Scene</w:t>
-      </w:r>
-      <w:proofErr w:type="gramEnd"/>
-      <w:r>
-        <w:t xml:space="preserve"> &gt; World &gt; Entities } which will help </w:t>
-      </w:r>
-      <w:r>
-        <w:t>overall</w:t>
-      </w:r>
-      <w:r>
-        <w:t xml:space="preserve"> structure and handle scenes in a logical way. This also helps to handle the render-order of sprites, mentioned in the 2D rendering section, as well as move code out of </w:t>
-      </w:r>
-      <w:r>
-        <w:t>the</w:t>
-      </w:r>
-      <w:r>
-        <w:t xml:space="preserve"> </w:t>
-      </w:r>
-      <w:proofErr w:type="gramStart"/>
-      <w:r>
-        <w:t>Main(</w:t>
-      </w:r>
-      <w:proofErr w:type="gramEnd"/>
-      <w:r>
-        <w:t>) function which should be occupied by nothing; making this as loosely-couple</w:t>
-      </w:r>
-      <w:r>
-        <w:t>d</w:t>
-      </w:r>
-      <w:r>
-        <w:t xml:space="preserve"> as possible and ready to be used as a library.</w:t>
+        <w:t>I plan to have some form of AI in my game, albeit very simple. Since I am planning this engine to be for games like the Legend of Zelda series, I thought it would be reasonable to mimic the AI found in those games, with simple paths to follow, seeking behaviour, and definitely state machines.</w:t>
       </w:r>
     </w:p>
     <w:p>
       <w:pPr>
         <w:pStyle w:val="Heading1"/>
       </w:pPr>
-      <w:bookmarkStart w:id="9" w:name="_Toc26709152"/>
-      <w:r>
-        <w:t>Tool Development</w:t>
-      </w:r>
-      <w:bookmarkEnd w:id="9"/>
+      <w:bookmarkStart w:id="7" w:name="_Toc26550818"/>
+      <w:r>
+        <w:t>Scene Management</w:t>
+      </w:r>
+      <w:bookmarkEnd w:id="7"/>
     </w:p>
     <w:p>
       <w:r>
-        <w:t xml:space="preserve">The best engines come with </w:t>
-      </w:r>
-      <w:r>
-        <w:t>tools to help the developer</w:t>
-      </w:r>
-      <w:r>
-        <w:t>. These are any programs</w:t>
-      </w:r>
-      <w:r>
-        <w:t>, built-in or external</w:t>
-      </w:r>
-      <w:r>
-        <w:t>,</w:t>
-      </w:r>
-      <w:r>
-        <w:t xml:space="preserve"> that help in </w:t>
-      </w:r>
-      <w:r>
-        <w:t xml:space="preserve">the </w:t>
-      </w:r>
-      <w:r>
-        <w:t xml:space="preserve">creation </w:t>
-      </w:r>
-      <w:r>
-        <w:t>of</w:t>
-      </w:r>
-      <w:r>
-        <w:t xml:space="preserve"> </w:t>
-      </w:r>
-      <w:r>
-        <w:t xml:space="preserve">games. </w:t>
-      </w:r>
-      <w:r>
-        <w:t xml:space="preserve">One is a map editor. </w:t>
-      </w:r>
-      <w:r>
-        <w:t>G</w:t>
-      </w:r>
-      <w:r>
-        <w:t xml:space="preserve">ames can often have large maps or </w:t>
-      </w:r>
-      <w:r>
-        <w:t>dungeons and</w:t>
-      </w:r>
-      <w:r>
-        <w:t xml:space="preserve"> having a tool to edit maps visually will drastically increase the effectiveness of </w:t>
-      </w:r>
-      <w:r>
-        <w:t>this</w:t>
-      </w:r>
-      <w:r>
-        <w:t xml:space="preserve"> engine.</w:t>
-      </w:r>
-      <w:r>
-        <w:t xml:space="preserve"> </w:t>
-      </w:r>
-      <w:r>
-        <w:t xml:space="preserve">These tools will be </w:t>
-      </w:r>
-      <w:r>
-        <w:t>internal</w:t>
-      </w:r>
-      <w:r>
-        <w:t xml:space="preserve"> and</w:t>
-      </w:r>
-      <w:r>
-        <w:t xml:space="preserve"> make full use of the </w:t>
-      </w:r>
-      <w:proofErr w:type="spellStart"/>
-      <w:r>
-        <w:t>imGUI</w:t>
-      </w:r>
-      <w:proofErr w:type="spellEnd"/>
-      <w:r>
-        <w:t xml:space="preserve"> library to supply the user with the </w:t>
-      </w:r>
-      <w:proofErr w:type="gramStart"/>
-      <w:r>
-        <w:t>most friendly</w:t>
-      </w:r>
-      <w:proofErr w:type="gramEnd"/>
-      <w:r>
-        <w:t xml:space="preserve"> tools.</w:t>
-      </w:r>
-      <w:r>
-        <w:t xml:space="preserve"> </w:t>
-      </w:r>
-      <w:r>
-        <w:t>T</w:t>
-      </w:r>
-      <w:r>
-        <w:t>his library</w:t>
-      </w:r>
-      <w:r>
-        <w:t xml:space="preserve"> was chosen</w:t>
-      </w:r>
-      <w:r>
-        <w:t xml:space="preserve"> as it </w:t>
-      </w:r>
-      <w:r>
-        <w:t>is</w:t>
-      </w:r>
-      <w:r>
-        <w:t xml:space="preserve"> very minimal with</w:t>
-      </w:r>
-      <w:r>
-        <w:t xml:space="preserve"> few</w:t>
-      </w:r>
-      <w:r>
-        <w:t xml:space="preserve"> dependencies. </w:t>
-      </w:r>
-      <w:r>
-        <w:t xml:space="preserve">The tool will be </w:t>
-      </w:r>
-      <w:r>
-        <w:t xml:space="preserve">internal to the engine </w:t>
-      </w:r>
-      <w:r>
-        <w:t xml:space="preserve">as it </w:t>
-      </w:r>
-      <w:r>
-        <w:t>will output file formats specific to how this engine will read them.</w:t>
+        <w:t>Scene management will be done all from one class, much like the resource management. I would like to have a hierarchy of { Scene &gt; World &gt; Entities } which will help me and end-users structure and handle scenes in a logical way. This also helps me to handle the render-order of my sprites, mentioned in the 2D rendering section, as well as move code out of my Main() function which should be occupied by nothing; making this as loosely-couple as possible and ready to be used as a library.</w:t>
       </w:r>
     </w:p>
     <w:p>
       <w:r>
-        <w:t>Another invaluable tool for developers is a profiler. The filthy engine will incorporate one of these to allow developers to see how long their functions are taking, and where their code inefficiencies are. This tool will include the profiler and a logging system with multiple verbosity levels, all built-in to the engine.</w:t>
+        <w:t>Box2D has it’s own world class so I will likely have these as sperate entities and let scene management handle the drawing of every instance and let the physics engine handle all the physics in their own worlds. This has it’s cons like having to clean up objects in both worlds but without making my own physics engine, or the program becoming more closely coupled, this is what will have to be.</w:t>
       </w:r>
     </w:p>
     <w:p>
       <w:pPr>
         <w:pStyle w:val="Heading1"/>
       </w:pPr>
-      <w:bookmarkStart w:id="10" w:name="_Toc26709153"/>
-      <w:r>
-        <w:t>Conclusion</w:t>
-      </w:r>
-      <w:bookmarkEnd w:id="10"/>
+      <w:bookmarkStart w:id="8" w:name="_Toc26550819"/>
+      <w:r>
+        <w:t>Tool Development</w:t>
+      </w:r>
+      <w:bookmarkEnd w:id="8"/>
     </w:p>
     <w:p>
       <w:r>
-        <w:t xml:space="preserve">The Filthy Engine will make use of SDL2 and </w:t>
-      </w:r>
-      <w:proofErr w:type="gramStart"/>
-      <w:r>
-        <w:t>it’s</w:t>
-      </w:r>
-      <w:proofErr w:type="gramEnd"/>
-      <w:r>
-        <w:t xml:space="preserve"> limited features to have it’s own implementations of many base classes to build up loosely-couple systems. Everything touched upon in this document is explained with intent to be finished, </w:t>
-      </w:r>
-      <w:proofErr w:type="gramStart"/>
-      <w:r>
-        <w:t>with the exception of</w:t>
-      </w:r>
-      <w:proofErr w:type="gramEnd"/>
-      <w:r>
-        <w:t xml:space="preserve"> the tools which remain a stretch goal as they are not necessary for the engine. </w:t>
+        <w:t>The best engines come with amazing tools. These are any programs that help the end-user in creation of their games or myself in creation of the engine.</w:t>
+      </w:r>
+    </w:p>
+    <w:p>
+      <w:r>
+        <w:t xml:space="preserve">One is a map editor. These games can often have large maps or dungeons, and having a tool to edit maps/scenes visually will drastically increase the effectiveness of my engine. </w:t>
+      </w:r>
+    </w:p>
+    <w:p>
+      <w:r>
+        <w:t xml:space="preserve">These tools will be integrated into the engine and will make full use of the </w:t>
       </w:r>
       <w:proofErr w:type="spellStart"/>
       <w:r>
@@ -2212,28 +1726,79 @@
       </w:r>
       <w:proofErr w:type="spellEnd"/>
       <w:r>
-        <w:t xml:space="preserve"> will be used for any Graphical User Interface in the engine. This includes the tool development</w:t>
-      </w:r>
-      <w:r>
-        <w:t>.</w:t>
+        <w:t xml:space="preserve"> library to supply the user with the most friendly tools.</w:t>
+      </w:r>
+      <w:r>
+        <w:t xml:space="preserve"> I have chosen this library as it seems to be the only GUI library written for </w:t>
+      </w:r>
+      <w:proofErr w:type="spellStart"/>
+      <w:r>
+        <w:t>c++</w:t>
+      </w:r>
+      <w:proofErr w:type="spellEnd"/>
+      <w:r>
+        <w:t xml:space="preserve"> applications, along with the library being very minimal with dependencies. </w:t>
       </w:r>
     </w:p>
-    <w:bookmarkStart w:id="11" w:name="_Toc26709154" w:displacedByCustomXml="next"/>
+    <w:p>
+      <w:pPr>
+        <w:pStyle w:val="Heading1"/>
+      </w:pPr>
+      <w:bookmarkStart w:id="9" w:name="_Toc26550820"/>
+      <w:r>
+        <w:lastRenderedPageBreak/>
+        <w:t>Conclusion</w:t>
+      </w:r>
+      <w:bookmarkEnd w:id="9"/>
+    </w:p>
+    <w:p>
+      <w:r>
+        <w:t xml:space="preserve">The Filthy Engine will make use of SDL2 and it’s limited features to have it’s own implementations of many base classes to build up loosely-couple systems. Everything touched upon in this document is explained with intent to be finished, with the exception of the tools which remain a stretch goal as they are not necessary for the engine. </w:t>
+      </w:r>
+      <w:proofErr w:type="spellStart"/>
+      <w:r>
+        <w:t>imGUI</w:t>
+      </w:r>
+      <w:proofErr w:type="spellEnd"/>
+      <w:r>
+        <w:t xml:space="preserve"> will be used for any Graphical User Interface in the engine. This includes the tool development, as </w:t>
+      </w:r>
+      <w:r>
+        <w:t xml:space="preserve">they will be </w:t>
+      </w:r>
+      <w:r>
+        <w:t>integrate</w:t>
+      </w:r>
+      <w:r>
+        <w:t>d</w:t>
+      </w:r>
+      <w:r>
+        <w:t xml:space="preserve"> </w:t>
+      </w:r>
+      <w:r>
+        <w:t>s</w:t>
+      </w:r>
+      <w:r>
+        <w:t>traight into the engine.</w:t>
+      </w:r>
+    </w:p>
+    <w:bookmarkStart w:id="10" w:name="_Toc26550821" w:displacedByCustomXml="next"/>
     <w:sdt>
       <w:sdtPr>
+        <w:id w:val="-235483699"/>
+        <w:docPartObj>
+          <w:docPartGallery w:val="Bibliographies"/>
+          <w:docPartUnique/>
+        </w:docPartObj>
+      </w:sdtPr>
+      <w:sdtEndPr>
         <w:rPr>
           <w:rFonts w:asciiTheme="minorHAnsi" w:eastAsiaTheme="minorHAnsi" w:hAnsiTheme="minorHAnsi" w:cstheme="minorBidi"/>
           <w:color w:val="auto"/>
           <w:sz w:val="22"/>
           <w:szCs w:val="22"/>
         </w:rPr>
-        <w:id w:val="-235483699"/>
-        <w:docPartObj>
-          <w:docPartGallery w:val="Bibliographies"/>
-          <w:docPartUnique/>
-        </w:docPartObj>
-      </w:sdtPr>
-      <w:sdtEndPr/>
+      </w:sdtEndPr>
       <w:sdtContent>
         <w:p>
           <w:pPr>
@@ -2242,14 +1807,13 @@
           <w:r>
             <w:t>Bibliography</w:t>
           </w:r>
-          <w:bookmarkEnd w:id="11"/>
+          <w:bookmarkEnd w:id="10"/>
         </w:p>
         <w:sdt>
           <w:sdtPr>
             <w:id w:val="111145805"/>
             <w:bibliography/>
           </w:sdtPr>
-          <w:sdtEndPr/>
           <w:sdtContent>
             <w:p>
               <w:pPr>
@@ -2269,6 +1833,48 @@
               <w:r>
                 <w:fldChar w:fldCharType="separate"/>
               </w:r>
+              <w:r>
+                <w:rPr>
+                  <w:noProof/>
+                </w:rPr>
+                <w:t xml:space="preserve">Anon., n.d. </w:t>
+              </w:r>
+              <w:r>
+                <w:rPr>
+                  <w:i/>
+                  <w:iCs/>
+                  <w:noProof/>
+                </w:rPr>
+                <w:t xml:space="preserve">About SDL. </w:t>
+              </w:r>
+              <w:r>
+                <w:rPr>
+                  <w:noProof/>
+                </w:rPr>
+                <w:t xml:space="preserve">[Online] </w:t>
+              </w:r>
+              <w:r>
+                <w:rPr>
+                  <w:noProof/>
+                </w:rPr>
+                <w:br/>
+                <w:t xml:space="preserve">Available at: </w:t>
+              </w:r>
+              <w:r>
+                <w:rPr>
+                  <w:noProof/>
+                  <w:u w:val="single"/>
+                </w:rPr>
+                <w:t>https://www.libsdl.org/index.php</w:t>
+              </w:r>
+            </w:p>
+            <w:p>
+              <w:pPr>
+                <w:pStyle w:val="Bibliography"/>
+                <w:rPr>
+                  <w:noProof/>
+                </w:rPr>
+              </w:pPr>
               <w:r>
                 <w:rPr>
                   <w:noProof/>
@@ -2305,55 +1911,6 @@
               </w:r>
             </w:p>
             <w:p>
-              <w:pPr>
-                <w:pStyle w:val="Bibliography"/>
-                <w:rPr>
-                  <w:noProof/>
-                </w:rPr>
-              </w:pPr>
-              <w:r>
-                <w:rPr>
-                  <w:noProof/>
-                </w:rPr>
-                <w:t xml:space="preserve">SDL, n.d. </w:t>
-              </w:r>
-              <w:r>
-                <w:rPr>
-                  <w:i/>
-                  <w:iCs/>
-                  <w:noProof/>
-                </w:rPr>
-                <w:t xml:space="preserve">About SDL. </w:t>
-              </w:r>
-              <w:r>
-                <w:rPr>
-                  <w:noProof/>
-                </w:rPr>
-                <w:t xml:space="preserve">[Online] </w:t>
-              </w:r>
-              <w:r>
-                <w:rPr>
-                  <w:noProof/>
-                </w:rPr>
-                <w:br/>
-                <w:t xml:space="preserve">Available at: </w:t>
-              </w:r>
-              <w:r>
-                <w:rPr>
-                  <w:noProof/>
-                  <w:u w:val="single"/>
-                </w:rPr>
-                <w:t>https://www.libsdl.org/index.php</w:t>
-              </w:r>
-              <w:r>
-                <w:rPr>
-                  <w:noProof/>
-                </w:rPr>
-                <w:br/>
-                <w:t>[Accessed 2019].</w:t>
-              </w:r>
-            </w:p>
-            <w:p>
               <w:r>
                 <w:rPr>
                   <w:b/>
@@ -2367,6 +1924,7 @@
         </w:sdt>
       </w:sdtContent>
     </w:sdt>
+    <w:p/>
     <w:sectPr>
       <w:pgSz w:w="11906" w:h="16838"/>
       <w:pgMar w:top="1440" w:right="1440" w:bottom="1440" w:left="1440" w:header="708" w:footer="708" w:gutter="0"/>
@@ -2378,121 +1936,8 @@
 </file>
 
 <file path=word/numbering.xml><?xml version="1.0" encoding="utf-8"?>
-<w:numbering xmlns:wpc="http://schemas.microsoft.com/office/word/2010/wordprocessingCanvas" xmlns:cx="http://schemas.microsoft.com/office/drawing/2014/chartex" xmlns:cx1="http://schemas.microsoft.com/office/drawing/2015/9/8/chartex" xmlns:cx2="http://schemas.microsoft.com/office/drawing/2015/10/21/chartex" xmlns:cx3="http://schemas.microsoft.com/office/drawing/2016/5/9/chartex" xmlns:cx4="http://schemas.microsoft.com/office/drawing/2016/5/10/chartex" xmlns:cx5="http://schemas.microsoft.com/office/drawing/2016/5/11/chartex" xmlns:cx6="http://schemas.microsoft.com/office/drawing/2016/5/12/chartex" xmlns:cx7="http://schemas.microsoft.com/office/drawing/2016/5/13/chartex" xmlns:cx8="http://schemas.microsoft.com/office/drawing/2016/5/14/chartex" xmlns:mc="http://schemas.openxmlformats.org/markup-compatibility/2006" xmlns:aink="http://schemas.microsoft.com/office/drawing/2016/ink" xmlns:am3d="http://schemas.microsoft.com/office/drawing/2017/model3d" xmlns:o="urn:schemas-microsoft-com:office:office" xmlns:r="http://schemas.openxmlformats.org/officeDocument/2006/relationships" xmlns:m="http://schemas.openxmlformats.org/officeDocument/2006/math" xmlns:v="urn:schemas-microsoft-com:vml" xmlns:wp14="http://schemas.microsoft.com/office/word/2010/wordprocessingDrawing" xmlns:wp="http://schemas.openxmlformats.org/drawingml/2006/wordprocessingDrawing" xmlns:w10="urn:schemas-microsoft-com:office:word" xmlns:w="http://schemas.openxmlformats.org/wordprocessingml/2006/main" xmlns:w14="http://schemas.microsoft.com/office/word/2010/wordml" xmlns:w15="http://schemas.microsoft.com/office/word/2012/wordml" xmlns:w16cid="http://schemas.microsoft.com/office/word/2016/wordml/cid" xmlns:w16se="http://schemas.microsoft.com/office/word/2015/wordml/symex" xmlns:wpg="http://schemas.microsoft.com/office/word/2010/wordprocessingGroup" xmlns:wpi="http://schemas.microsoft.com/office/word/2010/wordprocessingInk" xmlns:wne="http://schemas.microsoft.com/office/word/2006/wordml" xmlns:wps="http://schemas.microsoft.com/office/word/2010/wordprocessingShape" mc:Ignorable="w14 w15 w16se w16cid wp14">
+<w:numbering xmlns:wpc="http://schemas.microsoft.com/office/word/2010/wordprocessingCanvas" xmlns:cx="http://schemas.microsoft.com/office/drawing/2014/chartex" xmlns:mc="http://schemas.openxmlformats.org/markup-compatibility/2006" xmlns:o="urn:schemas-microsoft-com:office:office" xmlns:r="http://schemas.openxmlformats.org/officeDocument/2006/relationships" xmlns:m="http://schemas.openxmlformats.org/officeDocument/2006/math" xmlns:v="urn:schemas-microsoft-com:vml" xmlns:wp14="http://schemas.microsoft.com/office/word/2010/wordprocessingDrawing" xmlns:wp="http://schemas.openxmlformats.org/drawingml/2006/wordprocessingDrawing" xmlns:w10="urn:schemas-microsoft-com:office:word" xmlns:w="http://schemas.openxmlformats.org/wordprocessingml/2006/main" xmlns:w14="http://schemas.microsoft.com/office/word/2010/wordml" xmlns:w15="http://schemas.microsoft.com/office/word/2012/wordml" xmlns:w16se="http://schemas.microsoft.com/office/word/2015/wordml/symex" xmlns:wpg="http://schemas.microsoft.com/office/word/2010/wordprocessingGroup" xmlns:wpi="http://schemas.microsoft.com/office/word/2010/wordprocessingInk" xmlns:wne="http://schemas.microsoft.com/office/word/2006/wordml" xmlns:wps="http://schemas.microsoft.com/office/word/2010/wordprocessingShape" mc:Ignorable="w14 w15 w16se wp14">
   <w:abstractNum w:abstractNumId="0" w15:restartNumberingAfterBreak="0">
-    <w:nsid w:val="32B33FFC"/>
-    <w:multiLevelType w:val="hybridMultilevel"/>
-    <w:tmpl w:val="F1029606"/>
-    <w:lvl w:ilvl="0" w:tplc="08090001">
-      <w:start w:val="1"/>
-      <w:numFmt w:val="bullet"/>
-      <w:lvlText w:val=""/>
-      <w:lvlJc w:val="left"/>
-      <w:pPr>
-        <w:ind w:left="720" w:hanging="360"/>
-      </w:pPr>
-      <w:rPr>
-        <w:rFonts w:ascii="Symbol" w:hAnsi="Symbol" w:hint="default"/>
-      </w:rPr>
-    </w:lvl>
-    <w:lvl w:ilvl="1" w:tplc="08090003" w:tentative="1">
-      <w:start w:val="1"/>
-      <w:numFmt w:val="bullet"/>
-      <w:lvlText w:val="o"/>
-      <w:lvlJc w:val="left"/>
-      <w:pPr>
-        <w:ind w:left="1440" w:hanging="360"/>
-      </w:pPr>
-      <w:rPr>
-        <w:rFonts w:ascii="Courier New" w:hAnsi="Courier New" w:cs="Courier New" w:hint="default"/>
-      </w:rPr>
-    </w:lvl>
-    <w:lvl w:ilvl="2" w:tplc="08090005" w:tentative="1">
-      <w:start w:val="1"/>
-      <w:numFmt w:val="bullet"/>
-      <w:lvlText w:val=""/>
-      <w:lvlJc w:val="left"/>
-      <w:pPr>
-        <w:ind w:left="2160" w:hanging="360"/>
-      </w:pPr>
-      <w:rPr>
-        <w:rFonts w:ascii="Wingdings" w:hAnsi="Wingdings" w:hint="default"/>
-      </w:rPr>
-    </w:lvl>
-    <w:lvl w:ilvl="3" w:tplc="08090001" w:tentative="1">
-      <w:start w:val="1"/>
-      <w:numFmt w:val="bullet"/>
-      <w:lvlText w:val=""/>
-      <w:lvlJc w:val="left"/>
-      <w:pPr>
-        <w:ind w:left="2880" w:hanging="360"/>
-      </w:pPr>
-      <w:rPr>
-        <w:rFonts w:ascii="Symbol" w:hAnsi="Symbol" w:hint="default"/>
-      </w:rPr>
-    </w:lvl>
-    <w:lvl w:ilvl="4" w:tplc="08090003" w:tentative="1">
-      <w:start w:val="1"/>
-      <w:numFmt w:val="bullet"/>
-      <w:lvlText w:val="o"/>
-      <w:lvlJc w:val="left"/>
-      <w:pPr>
-        <w:ind w:left="3600" w:hanging="360"/>
-      </w:pPr>
-      <w:rPr>
-        <w:rFonts w:ascii="Courier New" w:hAnsi="Courier New" w:cs="Courier New" w:hint="default"/>
-      </w:rPr>
-    </w:lvl>
-    <w:lvl w:ilvl="5" w:tplc="08090005" w:tentative="1">
-      <w:start w:val="1"/>
-      <w:numFmt w:val="bullet"/>
-      <w:lvlText w:val=""/>
-      <w:lvlJc w:val="left"/>
-      <w:pPr>
-        <w:ind w:left="4320" w:hanging="360"/>
-      </w:pPr>
-      <w:rPr>
-        <w:rFonts w:ascii="Wingdings" w:hAnsi="Wingdings" w:hint="default"/>
-      </w:rPr>
-    </w:lvl>
-    <w:lvl w:ilvl="6" w:tplc="08090001" w:tentative="1">
-      <w:start w:val="1"/>
-      <w:numFmt w:val="bullet"/>
-      <w:lvlText w:val=""/>
-      <w:lvlJc w:val="left"/>
-      <w:pPr>
-        <w:ind w:left="5040" w:hanging="360"/>
-      </w:pPr>
-      <w:rPr>
-        <w:rFonts w:ascii="Symbol" w:hAnsi="Symbol" w:hint="default"/>
-      </w:rPr>
-    </w:lvl>
-    <w:lvl w:ilvl="7" w:tplc="08090003" w:tentative="1">
-      <w:start w:val="1"/>
-      <w:numFmt w:val="bullet"/>
-      <w:lvlText w:val="o"/>
-      <w:lvlJc w:val="left"/>
-      <w:pPr>
-        <w:ind w:left="5760" w:hanging="360"/>
-      </w:pPr>
-      <w:rPr>
-        <w:rFonts w:ascii="Courier New" w:hAnsi="Courier New" w:cs="Courier New" w:hint="default"/>
-      </w:rPr>
-    </w:lvl>
-    <w:lvl w:ilvl="8" w:tplc="08090005" w:tentative="1">
-      <w:start w:val="1"/>
-      <w:numFmt w:val="bullet"/>
-      <w:lvlText w:val=""/>
-      <w:lvlJc w:val="left"/>
-      <w:pPr>
-        <w:ind w:left="6480" w:hanging="360"/>
-      </w:pPr>
-      <w:rPr>
-        <w:rFonts w:ascii="Wingdings" w:hAnsi="Wingdings" w:hint="default"/>
-      </w:rPr>
-    </w:lvl>
-  </w:abstractNum>
-  <w:abstractNum w:abstractNumId="1" w15:restartNumberingAfterBreak="0">
     <w:nsid w:val="3AE34424"/>
     <w:multiLevelType w:val="hybridMultilevel"/>
     <w:tmpl w:val="81EE2A9E"/>
@@ -2605,16 +2050,13 @@
     </w:lvl>
   </w:abstractNum>
   <w:num w:numId="1">
-    <w:abstractNumId w:val="1"/>
-  </w:num>
-  <w:num w:numId="2">
     <w:abstractNumId w:val="0"/>
   </w:num>
 </w:numbering>
 </file>
 
 <file path=word/styles.xml><?xml version="1.0" encoding="utf-8"?>
-<w:styles xmlns:mc="http://schemas.openxmlformats.org/markup-compatibility/2006" xmlns:r="http://schemas.openxmlformats.org/officeDocument/2006/relationships" xmlns:w="http://schemas.openxmlformats.org/wordprocessingml/2006/main" xmlns:w14="http://schemas.microsoft.com/office/word/2010/wordml" xmlns:w15="http://schemas.microsoft.com/office/word/2012/wordml" xmlns:w16cid="http://schemas.microsoft.com/office/word/2016/wordml/cid" xmlns:w16se="http://schemas.microsoft.com/office/word/2015/wordml/symex" mc:Ignorable="w14 w15 w16se w16cid">
+<w:styles xmlns:mc="http://schemas.openxmlformats.org/markup-compatibility/2006" xmlns:r="http://schemas.openxmlformats.org/officeDocument/2006/relationships" xmlns:w="http://schemas.openxmlformats.org/wordprocessingml/2006/main" xmlns:w14="http://schemas.microsoft.com/office/word/2010/wordml" xmlns:w15="http://schemas.microsoft.com/office/word/2012/wordml" xmlns:w16se="http://schemas.microsoft.com/office/word/2015/wordml/symex" mc:Ignorable="w14 w15 w16se">
   <w:docDefaults>
     <w:rPrDefault>
       <w:rPr>
@@ -2630,7 +2072,7 @@
       </w:pPr>
     </w:pPrDefault>
   </w:docDefaults>
-  <w:latentStyles w:defLockedState="0" w:defUIPriority="99" w:defSemiHidden="0" w:defUnhideWhenUsed="0" w:defQFormat="0" w:count="375">
+  <w:latentStyles w:defLockedState="0" w:defUIPriority="99" w:defSemiHidden="0" w:defUnhideWhenUsed="0" w:defQFormat="0" w:count="371">
     <w:lsdException w:name="Normal" w:uiPriority="0" w:qFormat="1"/>
     <w:lsdException w:name="heading 1" w:uiPriority="9" w:qFormat="1"/>
     <w:lsdException w:name="heading 2" w:semiHidden="1" w:uiPriority="9" w:unhideWhenUsed="1" w:qFormat="1"/>
@@ -3002,10 +2444,6 @@
     <w:lsdException w:name="List Table 5 Dark Accent 6" w:uiPriority="50"/>
     <w:lsdException w:name="List Table 6 Colorful Accent 6" w:uiPriority="51"/>
     <w:lsdException w:name="List Table 7 Colorful Accent 6" w:uiPriority="52"/>
-    <w:lsdException w:name="Mention" w:semiHidden="1" w:unhideWhenUsed="1"/>
-    <w:lsdException w:name="Smart Hyperlink" w:semiHidden="1" w:unhideWhenUsed="1"/>
-    <w:lsdException w:name="Hashtag" w:semiHidden="1" w:unhideWhenUsed="1"/>
-    <w:lsdException w:name="Unresolved Mention" w:semiHidden="1" w:unhideWhenUsed="1"/>
   </w:latentStyles>
   <w:style w:type="paragraph" w:default="1" w:styleId="Normal">
     <w:name w:val="Normal"/>
@@ -3902,7 +3340,7 @@
 </file>
 
 <file path=customXml/itemProps1.xml><?xml version="1.0" encoding="utf-8"?>
-<ds:datastoreItem xmlns:ds="http://schemas.openxmlformats.org/officeDocument/2006/customXml" ds:itemID="{6705A521-28C9-4027-BC25-C2239617E05C}">
+<ds:datastoreItem xmlns:ds="http://schemas.openxmlformats.org/officeDocument/2006/customXml" ds:itemID="{C44A0661-9E1C-4FFE-B551-04D778A97EFD}">
   <ds:schemaRefs>
     <ds:schemaRef ds:uri="http://schemas.openxmlformats.org/officeDocument/2006/bibliography"/>
   </ds:schemaRefs>

</xml_diff>

<commit_message>
Revert "Revert "Engine proposal changes""
This reverts commit ce777afc366d51b092a86594474f614cb5418762.
</commit_message>
<xml_diff>
--- a/Filthy Engine Proposal Short.docx
+++ b/Filthy Engine Proposal Short.docx
@@ -1,6 +1,6 @@
 
 <file path=word/document.xml><?xml version="1.0" encoding="utf-8"?>
-<w:document xmlns:wpc="http://schemas.microsoft.com/office/word/2010/wordprocessingCanvas" xmlns:cx="http://schemas.microsoft.com/office/drawing/2014/chartex" xmlns:mc="http://schemas.openxmlformats.org/markup-compatibility/2006" xmlns:o="urn:schemas-microsoft-com:office:office" xmlns:r="http://schemas.openxmlformats.org/officeDocument/2006/relationships" xmlns:m="http://schemas.openxmlformats.org/officeDocument/2006/math" xmlns:v="urn:schemas-microsoft-com:vml" xmlns:wp14="http://schemas.microsoft.com/office/word/2010/wordprocessingDrawing" xmlns:wp="http://schemas.openxmlformats.org/drawingml/2006/wordprocessingDrawing" xmlns:w10="urn:schemas-microsoft-com:office:word" xmlns:w="http://schemas.openxmlformats.org/wordprocessingml/2006/main" xmlns:w14="http://schemas.microsoft.com/office/word/2010/wordml" xmlns:w15="http://schemas.microsoft.com/office/word/2012/wordml" xmlns:w16se="http://schemas.microsoft.com/office/word/2015/wordml/symex" xmlns:wpg="http://schemas.microsoft.com/office/word/2010/wordprocessingGroup" xmlns:wpi="http://schemas.microsoft.com/office/word/2010/wordprocessingInk" xmlns:wne="http://schemas.microsoft.com/office/word/2006/wordml" xmlns:wps="http://schemas.microsoft.com/office/word/2010/wordprocessingShape" mc:Ignorable="w14 w15 w16se wp14">
+<w:document xmlns:wpc="http://schemas.microsoft.com/office/word/2010/wordprocessingCanvas" xmlns:cx="http://schemas.microsoft.com/office/drawing/2014/chartex" xmlns:cx1="http://schemas.microsoft.com/office/drawing/2015/9/8/chartex" xmlns:cx2="http://schemas.microsoft.com/office/drawing/2015/10/21/chartex" xmlns:cx3="http://schemas.microsoft.com/office/drawing/2016/5/9/chartex" xmlns:cx4="http://schemas.microsoft.com/office/drawing/2016/5/10/chartex" xmlns:cx5="http://schemas.microsoft.com/office/drawing/2016/5/11/chartex" xmlns:cx6="http://schemas.microsoft.com/office/drawing/2016/5/12/chartex" xmlns:cx7="http://schemas.microsoft.com/office/drawing/2016/5/13/chartex" xmlns:cx8="http://schemas.microsoft.com/office/drawing/2016/5/14/chartex" xmlns:mc="http://schemas.openxmlformats.org/markup-compatibility/2006" xmlns:aink="http://schemas.microsoft.com/office/drawing/2016/ink" xmlns:am3d="http://schemas.microsoft.com/office/drawing/2017/model3d" xmlns:o="urn:schemas-microsoft-com:office:office" xmlns:r="http://schemas.openxmlformats.org/officeDocument/2006/relationships" xmlns:m="http://schemas.openxmlformats.org/officeDocument/2006/math" xmlns:v="urn:schemas-microsoft-com:vml" xmlns:wp14="http://schemas.microsoft.com/office/word/2010/wordprocessingDrawing" xmlns:wp="http://schemas.openxmlformats.org/drawingml/2006/wordprocessingDrawing" xmlns:w10="urn:schemas-microsoft-com:office:word" xmlns:w="http://schemas.openxmlformats.org/wordprocessingml/2006/main" xmlns:w14="http://schemas.microsoft.com/office/word/2010/wordml" xmlns:w15="http://schemas.microsoft.com/office/word/2012/wordml" xmlns:w16cid="http://schemas.microsoft.com/office/word/2016/wordml/cid" xmlns:w16se="http://schemas.microsoft.com/office/word/2015/wordml/symex" xmlns:wpg="http://schemas.microsoft.com/office/word/2010/wordprocessingGroup" xmlns:wpi="http://schemas.microsoft.com/office/word/2010/wordprocessingInk" xmlns:wne="http://schemas.microsoft.com/office/word/2006/wordml" xmlns:wps="http://schemas.microsoft.com/office/word/2010/wordprocessingShape" mc:Ignorable="w14 w15 w16se w16cid wp14">
   <w:body>
     <w:p>
       <w:pPr>
@@ -8,6 +8,74 @@
         <w:jc w:val="center"/>
       </w:pPr>
       <w:r>
+        <w:rPr>
+          <w:noProof/>
+        </w:rPr>
+        <w:drawing>
+          <wp:anchor distT="0" distB="0" distL="114300" distR="114300" simplePos="0" relativeHeight="251658240" behindDoc="1" locked="0" layoutInCell="1" allowOverlap="1" wp14:anchorId="225C4657">
+            <wp:simplePos x="0" y="0"/>
+            <wp:positionH relativeFrom="margin">
+              <wp:align>right</wp:align>
+            </wp:positionH>
+            <wp:positionV relativeFrom="paragraph">
+              <wp:posOffset>640715</wp:posOffset>
+            </wp:positionV>
+            <wp:extent cx="5731510" cy="3990340"/>
+            <wp:effectExtent l="0" t="0" r="2540" b="0"/>
+            <wp:wrapTight wrapText="bothSides">
+              <wp:wrapPolygon edited="0">
+                <wp:start x="0" y="0"/>
+                <wp:lineTo x="0" y="21449"/>
+                <wp:lineTo x="21538" y="21449"/>
+                <wp:lineTo x="21538" y="0"/>
+                <wp:lineTo x="0" y="0"/>
+              </wp:wrapPolygon>
+            </wp:wrapTight>
+            <wp:docPr id="1" name="Picture 1"/>
+            <wp:cNvGraphicFramePr>
+              <a:graphicFrameLocks xmlns:a="http://schemas.openxmlformats.org/drawingml/2006/main" noChangeAspect="1"/>
+            </wp:cNvGraphicFramePr>
+            <a:graphic xmlns:a="http://schemas.openxmlformats.org/drawingml/2006/main">
+              <a:graphicData uri="http://schemas.openxmlformats.org/drawingml/2006/picture">
+                <pic:pic xmlns:pic="http://schemas.openxmlformats.org/drawingml/2006/picture">
+                  <pic:nvPicPr>
+                    <pic:cNvPr id="1" name=""/>
+                    <pic:cNvPicPr/>
+                  </pic:nvPicPr>
+                  <pic:blipFill>
+                    <a:blip r:embed="rId6">
+                      <a:extLst>
+                        <a:ext uri="{28A0092B-C50C-407E-A947-70E740481C1C}">
+                          <a14:useLocalDpi xmlns:a14="http://schemas.microsoft.com/office/drawing/2010/main" val="0"/>
+                        </a:ext>
+                      </a:extLst>
+                    </a:blip>
+                    <a:stretch>
+                      <a:fillRect/>
+                    </a:stretch>
+                  </pic:blipFill>
+                  <pic:spPr>
+                    <a:xfrm>
+                      <a:off x="0" y="0"/>
+                      <a:ext cx="5731510" cy="3990340"/>
+                    </a:xfrm>
+                    <a:prstGeom prst="rect">
+                      <a:avLst/>
+                    </a:prstGeom>
+                  </pic:spPr>
+                </pic:pic>
+              </a:graphicData>
+            </a:graphic>
+            <wp14:sizeRelH relativeFrom="page">
+              <wp14:pctWidth>0</wp14:pctWidth>
+            </wp14:sizeRelH>
+            <wp14:sizeRelV relativeFrom="page">
+              <wp14:pctHeight>0</wp14:pctHeight>
+            </wp14:sizeRelV>
+          </wp:anchor>
+        </w:drawing>
+      </w:r>
+      <w:r>
         <w:t xml:space="preserve"> </w:t>
       </w:r>
       <w:r>
@@ -17,6 +85,9 @@
         <w:t xml:space="preserve"> Engine Proposal</w:t>
       </w:r>
     </w:p>
+    <w:p/>
+    <w:p/>
+    <w:p/>
     <w:sdt>
       <w:sdtPr>
         <w:rPr>
@@ -43,6 +114,13 @@
         <w:p>
           <w:pPr>
             <w:pStyle w:val="TOCHeading"/>
+            <w:rPr>
+              <w:rFonts w:asciiTheme="minorHAnsi" w:eastAsiaTheme="minorHAnsi" w:hAnsiTheme="minorHAnsi" w:cstheme="minorBidi"/>
+              <w:color w:val="auto"/>
+              <w:sz w:val="22"/>
+              <w:szCs w:val="22"/>
+              <w:lang w:val="en-GB"/>
+            </w:rPr>
           </w:pPr>
           <w:r>
             <w:t>Contents</w:t>
@@ -69,7 +147,7 @@
           <w:r>
             <w:fldChar w:fldCharType="separate"/>
           </w:r>
-          <w:hyperlink w:anchor="_Toc26550812" w:history="1">
+          <w:hyperlink w:anchor="_Toc26709145" w:history="1">
             <w:r>
               <w:rPr>
                 <w:rStyle w:val="Hyperlink"/>
@@ -96,7 +174,7 @@
                 <w:noProof/>
                 <w:webHidden/>
               </w:rPr>
-              <w:instrText xml:space="preserve"> PAGEREF _Toc26550812 \h </w:instrText>
+              <w:instrText xml:space="preserve"> PAGEREF _Toc26709145 \h </w:instrText>
             </w:r>
             <w:r>
               <w:rPr>
@@ -139,7 +217,7 @@
               <w:lang w:eastAsia="en-GB"/>
             </w:rPr>
           </w:pPr>
-          <w:hyperlink w:anchor="_Toc26550813" w:history="1">
+          <w:hyperlink w:anchor="_Toc26709146" w:history="1">
             <w:r>
               <w:rPr>
                 <w:rStyle w:val="Hyperlink"/>
@@ -166,7 +244,7 @@
                 <w:noProof/>
                 <w:webHidden/>
               </w:rPr>
-              <w:instrText xml:space="preserve"> PAGEREF _Toc26550813 \h </w:instrText>
+              <w:instrText xml:space="preserve"> PAGEREF _Toc26709146 \h </w:instrText>
             </w:r>
             <w:r>
               <w:rPr>
@@ -209,7 +287,7 @@
               <w:lang w:eastAsia="en-GB"/>
             </w:rPr>
           </w:pPr>
-          <w:hyperlink w:anchor="_Toc26550814" w:history="1">
+          <w:hyperlink w:anchor="_Toc26709147" w:history="1">
             <w:r>
               <w:rPr>
                 <w:rStyle w:val="Hyperlink"/>
@@ -236,7 +314,7 @@
                 <w:noProof/>
                 <w:webHidden/>
               </w:rPr>
-              <w:instrText xml:space="preserve"> PAGEREF _Toc26550814 \h </w:instrText>
+              <w:instrText xml:space="preserve"> PAGEREF _Toc26709147 \h </w:instrText>
             </w:r>
             <w:r>
               <w:rPr>
@@ -279,7 +357,7 @@
               <w:lang w:eastAsia="en-GB"/>
             </w:rPr>
           </w:pPr>
-          <w:hyperlink w:anchor="_Toc26550815" w:history="1">
+          <w:hyperlink w:anchor="_Toc26709148" w:history="1">
             <w:r>
               <w:rPr>
                 <w:rStyle w:val="Hyperlink"/>
@@ -306,7 +384,7 @@
                 <w:noProof/>
                 <w:webHidden/>
               </w:rPr>
-              <w:instrText xml:space="preserve"> PAGEREF _Toc26550815 \h </w:instrText>
+              <w:instrText xml:space="preserve"> PAGEREF _Toc26709148 \h </w:instrText>
             </w:r>
             <w:r>
               <w:rPr>
@@ -349,7 +427,7 @@
               <w:lang w:eastAsia="en-GB"/>
             </w:rPr>
           </w:pPr>
-          <w:hyperlink w:anchor="_Toc26550816" w:history="1">
+          <w:hyperlink w:anchor="_Toc26709149" w:history="1">
             <w:r>
               <w:rPr>
                 <w:rStyle w:val="Hyperlink"/>
@@ -376,7 +454,7 @@
                 <w:noProof/>
                 <w:webHidden/>
               </w:rPr>
-              <w:instrText xml:space="preserve"> PAGEREF _Toc26550816 \h </w:instrText>
+              <w:instrText xml:space="preserve"> PAGEREF _Toc26709149 \h </w:instrText>
             </w:r>
             <w:r>
               <w:rPr>
@@ -396,7 +474,7 @@
                 <w:noProof/>
                 <w:webHidden/>
               </w:rPr>
-              <w:t>3</w:t>
+              <w:t>2</w:t>
             </w:r>
             <w:r>
               <w:rPr>
@@ -419,7 +497,7 @@
               <w:lang w:eastAsia="en-GB"/>
             </w:rPr>
           </w:pPr>
-          <w:hyperlink w:anchor="_Toc26550817" w:history="1">
+          <w:hyperlink w:anchor="_Toc26709150" w:history="1">
             <w:r>
               <w:rPr>
                 <w:rStyle w:val="Hyperlink"/>
@@ -446,7 +524,7 @@
                 <w:noProof/>
                 <w:webHidden/>
               </w:rPr>
-              <w:instrText xml:space="preserve"> PAGEREF _Toc26550817 \h </w:instrText>
+              <w:instrText xml:space="preserve"> PAGEREF _Toc26709150 \h </w:instrText>
             </w:r>
             <w:r>
               <w:rPr>
@@ -489,7 +567,7 @@
               <w:lang w:eastAsia="en-GB"/>
             </w:rPr>
           </w:pPr>
-          <w:hyperlink w:anchor="_Toc26550818" w:history="1">
+          <w:hyperlink w:anchor="_Toc26709151" w:history="1">
             <w:r>
               <w:rPr>
                 <w:rStyle w:val="Hyperlink"/>
@@ -516,7 +594,7 @@
                 <w:noProof/>
                 <w:webHidden/>
               </w:rPr>
-              <w:instrText xml:space="preserve"> PAGEREF _Toc26550818 \h </w:instrText>
+              <w:instrText xml:space="preserve"> PAGEREF _Toc26709151 \h </w:instrText>
             </w:r>
             <w:r>
               <w:rPr>
@@ -559,7 +637,7 @@
               <w:lang w:eastAsia="en-GB"/>
             </w:rPr>
           </w:pPr>
-          <w:hyperlink w:anchor="_Toc26550819" w:history="1">
+          <w:hyperlink w:anchor="_Toc26709152" w:history="1">
             <w:r>
               <w:rPr>
                 <w:rStyle w:val="Hyperlink"/>
@@ -586,7 +664,7 @@
                 <w:noProof/>
                 <w:webHidden/>
               </w:rPr>
-              <w:instrText xml:space="preserve"> PAGEREF _Toc26550819 \h </w:instrText>
+              <w:instrText xml:space="preserve"> PAGEREF _Toc26709152 \h </w:instrText>
             </w:r>
             <w:r>
               <w:rPr>
@@ -629,7 +707,7 @@
               <w:lang w:eastAsia="en-GB"/>
             </w:rPr>
           </w:pPr>
-          <w:hyperlink w:anchor="_Toc26550820" w:history="1">
+          <w:hyperlink w:anchor="_Toc26709153" w:history="1">
             <w:r>
               <w:rPr>
                 <w:rStyle w:val="Hyperlink"/>
@@ -656,7 +734,7 @@
                 <w:noProof/>
                 <w:webHidden/>
               </w:rPr>
-              <w:instrText xml:space="preserve"> PAGEREF _Toc26550820 \h </w:instrText>
+              <w:instrText xml:space="preserve"> PAGEREF _Toc26709153 \h </w:instrText>
             </w:r>
             <w:r>
               <w:rPr>
@@ -676,7 +754,7 @@
                 <w:noProof/>
                 <w:webHidden/>
               </w:rPr>
-              <w:t>4</w:t>
+              <w:t>3</w:t>
             </w:r>
             <w:r>
               <w:rPr>
@@ -699,7 +777,7 @@
               <w:lang w:eastAsia="en-GB"/>
             </w:rPr>
           </w:pPr>
-          <w:hyperlink w:anchor="_Toc26550821" w:history="1">
+          <w:hyperlink w:anchor="_Toc26709154" w:history="1">
             <w:r>
               <w:rPr>
                 <w:rStyle w:val="Hyperlink"/>
@@ -726,7 +804,7 @@
                 <w:noProof/>
                 <w:webHidden/>
               </w:rPr>
-              <w:instrText xml:space="preserve"> PAGEREF _Toc26550821 \h </w:instrText>
+              <w:instrText xml:space="preserve"> PAGEREF _Toc26709154 \h </w:instrText>
             </w:r>
             <w:r>
               <w:rPr>
@@ -746,7 +824,7 @@
                 <w:noProof/>
                 <w:webHidden/>
               </w:rPr>
-              <w:t>4</w:t>
+              <w:t>3</w:t>
             </w:r>
             <w:r>
               <w:rPr>
@@ -773,8 +851,9 @@
       <w:pPr>
         <w:pStyle w:val="Heading1"/>
       </w:pPr>
-      <w:bookmarkStart w:id="0" w:name="_Toc26550812"/>
-      <w:r>
+      <w:bookmarkStart w:id="0" w:name="_Toc26709145"/>
+      <w:r>
+        <w:lastRenderedPageBreak/>
         <w:t>Intro</w:t>
       </w:r>
       <w:bookmarkEnd w:id="0"/>
@@ -798,40 +877,134 @@
         <w:t>the</w:t>
       </w:r>
       <w:r>
-        <w:t xml:space="preserve"> engine ready to be used as a library, rather than a framework. I have chosen this route because I feel it gives a more user-friendly feel to the engine, and I have enjoyed using libraries more then frameworks from my personal experience. This does limit an end-user being able to change the engine code for their own benefit, but this is not a top priority for me and this engine. This influences my engine design as I will need to make everything as loosely-coupled as I can, in order to allow the user to run their own Main() function where they can Init() the engine</w:t>
+        <w:t xml:space="preserve"> engine ready to be used as a library, rather than a framework.</w:t>
+      </w:r>
+      <w:r>
+        <w:t xml:space="preserve"> T</w:t>
+      </w:r>
+      <w:r>
+        <w:t>his route</w:t>
+      </w:r>
+      <w:r>
+        <w:t xml:space="preserve"> has been chosen</w:t>
+      </w:r>
+      <w:r>
+        <w:t xml:space="preserve"> because </w:t>
+      </w:r>
+      <w:r>
+        <w:t>as</w:t>
+      </w:r>
+      <w:r>
+        <w:t xml:space="preserve"> it gives a more user-friendly feel to the </w:t>
+      </w:r>
+      <w:r>
+        <w:t>engine.</w:t>
+      </w:r>
+      <w:r>
+        <w:t xml:space="preserve"> This influences my engine design as </w:t>
+      </w:r>
+      <w:r>
+        <w:t>it</w:t>
+      </w:r>
+      <w:r>
+        <w:t xml:space="preserve"> will need to make everything as loosely-coupled as </w:t>
+      </w:r>
+      <w:r>
+        <w:t>possible</w:t>
+      </w:r>
+      <w:r>
+        <w:t xml:space="preserve">, in order to allow the user to run their own </w:t>
+      </w:r>
+      <w:proofErr w:type="gramStart"/>
+      <w:r>
+        <w:t>Main(</w:t>
+      </w:r>
+      <w:proofErr w:type="gramEnd"/>
+      <w:r>
+        <w:t>) function where they can Init() the engine</w:t>
       </w:r>
       <w:r>
         <w:t>, just like SDL or SMFL.</w:t>
       </w:r>
-      <w:bookmarkStart w:id="1" w:name="_GoBack"/>
-      <w:bookmarkEnd w:id="1"/>
     </w:p>
+    <w:p/>
     <w:p>
       <w:pPr>
         <w:pStyle w:val="Heading1"/>
       </w:pPr>
-      <w:bookmarkStart w:id="2" w:name="_Toc26550813"/>
+      <w:bookmarkStart w:id="1" w:name="_Toc26709146"/>
       <w:r>
         <w:t>2D Rendering</w:t>
       </w:r>
-      <w:bookmarkEnd w:id="2"/>
+      <w:bookmarkEnd w:id="1"/>
     </w:p>
     <w:p>
       <w:r>
         <w:t xml:space="preserve">For 2D Rendering, there is a plethora of options and I have </w:t>
       </w:r>
+      <w:r>
+        <w:t>narrowed these down to a few:</w:t>
+      </w:r>
     </w:p>
     <w:p>
-      <w:r>
-        <w:t>OpenGL is immediately off the table as I feel I would be spending far too much time getting objects to draw on screen than I would like to admit. Also, this effort could be redirected elsewhere</w:t>
-      </w:r>
-      <w:r>
-        <w:t xml:space="preserve"> in the engine development which I feel would be a better use of time.</w:t>
+      <w:pPr>
+        <w:pStyle w:val="ListParagraph"/>
+        <w:numPr>
+          <w:ilvl w:val="0"/>
+          <w:numId w:val="2"/>
+        </w:numPr>
+      </w:pPr>
+      <w:r>
+        <w:t>SFML</w:t>
       </w:r>
     </w:p>
     <w:p>
-      <w:r>
-        <w:t>This leaves me with SDL2 and SFML</w:t>
+      <w:pPr>
+        <w:pStyle w:val="ListParagraph"/>
+        <w:numPr>
+          <w:ilvl w:val="0"/>
+          <w:numId w:val="2"/>
+        </w:numPr>
+      </w:pPr>
+      <w:r>
+        <w:t>SDL</w:t>
+      </w:r>
+    </w:p>
+    <w:p>
+      <w:pPr>
+        <w:pStyle w:val="ListParagraph"/>
+        <w:numPr>
+          <w:ilvl w:val="0"/>
+          <w:numId w:val="2"/>
+        </w:numPr>
+      </w:pPr>
+      <w:r>
+        <w:t>OpenGL</w:t>
+      </w:r>
+    </w:p>
+    <w:p>
+      <w:r>
+        <w:t xml:space="preserve">OpenGL is immediately off the table as </w:t>
+      </w:r>
+      <w:r>
+        <w:t>it would take</w:t>
+      </w:r>
+      <w:r>
+        <w:t xml:space="preserve"> far too much time getting objects to draw on screen than </w:t>
+      </w:r>
+      <w:r>
+        <w:t>is worth spending on this engine</w:t>
+      </w:r>
+      <w:r>
+        <w:t>. Also, this effort could be redirected elsewhere</w:t>
+      </w:r>
+      <w:r>
+        <w:t xml:space="preserve"> in the engine development which would be a better use of time.</w:t>
+      </w:r>
+    </w:p>
+    <w:p>
+      <w:r>
+        <w:t>This leaves SDL2 and SFML</w:t>
       </w:r>
       <w:r>
         <w:t xml:space="preserve">. These both do 2D rendering very easily with most of the hard-work already done for you. SFML does a fair bit more work for you with the implementation of a 2D math library </w:t>
@@ -840,9 +1013,16 @@
         <w:t>and more game-specific classes like Sprite and pre-built classes like their transformable and renderable classes</w:t>
       </w:r>
       <w:r>
-        <w:t xml:space="preserve"> but overall there is a lot of room for me to implement my own solutions to problems.</w:t>
+        <w:t xml:space="preserve"> but overall there is a lot of room to implement </w:t>
+      </w:r>
+      <w:r>
+        <w:t>custom</w:t>
+      </w:r>
+      <w:r>
+        <w:t xml:space="preserve"> solutions to problems.</w:t>
       </w:r>
     </w:p>
+    <w:p/>
     <w:tbl>
       <w:tblPr>
         <w:tblStyle w:val="ListTable7Colorful"/>
@@ -948,7 +1128,6 @@
                 <w:iCs w:val="0"/>
                 <w:sz w:val="22"/>
               </w:rPr>
-              <w:lastRenderedPageBreak/>
               <w:t>Build support for PC + Mobile</w:t>
             </w:r>
           </w:p>
@@ -1055,60 +1234,118 @@
       </w:tr>
     </w:tbl>
     <w:p>
-      <w:r>
-        <w:t xml:space="preserve">Information in table from </w:t>
+      <w:pPr>
+        <w:jc w:val="center"/>
+        <w:rPr>
+          <w:sz w:val="18"/>
+        </w:rPr>
+      </w:pPr>
+      <w:r>
+        <w:rPr>
+          <w:sz w:val="18"/>
+        </w:rPr>
+        <w:t>Information in table</w:t>
+      </w:r>
+      <w:r>
+        <w:rPr>
+          <w:sz w:val="18"/>
+        </w:rPr>
+        <w:t xml:space="preserve"> extracted</w:t>
+      </w:r>
+      <w:r>
+        <w:rPr>
+          <w:sz w:val="18"/>
+        </w:rPr>
+        <w:t xml:space="preserve"> from </w:t>
       </w:r>
       <w:sdt>
         <w:sdtPr>
+          <w:rPr>
+            <w:sz w:val="18"/>
+          </w:rPr>
           <w:id w:val="-989017814"/>
           <w:citation/>
         </w:sdtPr>
+        <w:sdtEndPr/>
         <w:sdtContent>
           <w:r>
+            <w:rPr>
+              <w:sz w:val="18"/>
+            </w:rPr>
             <w:fldChar w:fldCharType="begin"/>
           </w:r>
           <w:r>
+            <w:rPr>
+              <w:sz w:val="18"/>
+            </w:rPr>
             <w:instrText xml:space="preserve">CITATION SDL \y  \l 2057 </w:instrText>
           </w:r>
           <w:r>
+            <w:rPr>
+              <w:sz w:val="18"/>
+            </w:rPr>
             <w:fldChar w:fldCharType="separate"/>
           </w:r>
           <w:r>
             <w:rPr>
               <w:noProof/>
+              <w:sz w:val="18"/>
             </w:rPr>
             <w:t>(SDL)</w:t>
           </w:r>
           <w:r>
+            <w:rPr>
+              <w:sz w:val="18"/>
+            </w:rPr>
             <w:fldChar w:fldCharType="end"/>
           </w:r>
         </w:sdtContent>
       </w:sdt>
       <w:r>
+        <w:rPr>
+          <w:sz w:val="18"/>
+        </w:rPr>
         <w:t xml:space="preserve">, and </w:t>
       </w:r>
       <w:sdt>
         <w:sdtPr>
+          <w:rPr>
+            <w:sz w:val="18"/>
+          </w:rPr>
           <w:id w:val="-732999744"/>
           <w:citation/>
         </w:sdtPr>
+        <w:sdtEndPr/>
         <w:sdtContent>
           <w:r>
+            <w:rPr>
+              <w:sz w:val="18"/>
+            </w:rPr>
             <w:fldChar w:fldCharType="begin"/>
           </w:r>
           <w:r>
+            <w:rPr>
+              <w:sz w:val="18"/>
+            </w:rPr>
             <w:instrText xml:space="preserve">CITATION Lau \y  \l 2057 </w:instrText>
           </w:r>
           <w:r>
+            <w:rPr>
+              <w:sz w:val="18"/>
+            </w:rPr>
             <w:fldChar w:fldCharType="separate"/>
           </w:r>
           <w:r>
             <w:rPr>
               <w:noProof/>
+              <w:sz w:val="18"/>
             </w:rPr>
             <w:t>(Gomila)</w:t>
           </w:r>
           <w:r>
+            <w:rPr>
+              <w:sz w:val="18"/>
+            </w:rPr>
             <w:fldChar w:fldCharType="end"/>
           </w:r>
         </w:sdtContent>
@@ -1116,70 +1353,284 @@
     </w:p>
     <w:p>
       <w:r>
-        <w:t>I am choosing SDL2 as my rendering engine as it allows me to implement a lot more of my own solutions into my game engine. This allows me to have more control over how my engine works, and tailor it specifically towards top-down games.</w:t>
+        <w:t>SDL2 will be the</w:t>
+      </w:r>
+      <w:r>
+        <w:t xml:space="preserve"> rendering engine</w:t>
+      </w:r>
+      <w:r>
+        <w:t xml:space="preserve"> </w:t>
+      </w:r>
+      <w:proofErr w:type="spellStart"/>
+      <w:r>
+        <w:t>emplyed</w:t>
+      </w:r>
+      <w:proofErr w:type="spellEnd"/>
+      <w:r>
+        <w:t xml:space="preserve"> as it allows </w:t>
+      </w:r>
+      <w:r>
+        <w:t>for custom</w:t>
+      </w:r>
+      <w:r>
+        <w:t xml:space="preserve"> implement</w:t>
+      </w:r>
+      <w:r>
+        <w:t>s</w:t>
+      </w:r>
+      <w:r>
+        <w:t xml:space="preserve"> </w:t>
+      </w:r>
+      <w:r>
+        <w:t>in a lot more places</w:t>
+      </w:r>
+      <w:r>
+        <w:t xml:space="preserve">. This allows more control over how </w:t>
+      </w:r>
+      <w:r>
+        <w:t>the</w:t>
+      </w:r>
+      <w:r>
+        <w:t xml:space="preserve"> engine works, and tailor it specifically towards top-down games.</w:t>
+      </w:r>
+    </w:p>
+    <w:p>
+      <w:r>
+        <w:t>Another problem that crops up with 2D rendering is sprite render order. Each scene in the Engine will have a list of “Layers”, which the developer can add objects to, to control the order in which they are rendered.</w:t>
+      </w:r>
+      <w:r>
+        <w:t xml:space="preserve"> New objects will default to the lowest layer.</w:t>
       </w:r>
     </w:p>
     <w:p>
       <w:pPr>
         <w:pStyle w:val="Heading1"/>
       </w:pPr>
-      <w:bookmarkStart w:id="3" w:name="_Toc26550814"/>
-      <w:r>
-        <w:t>Input</w:t>
-      </w:r>
-      <w:bookmarkEnd w:id="3"/>
+      <w:bookmarkStart w:id="2" w:name="_Toc26709147"/>
     </w:p>
     <w:p>
-      <w:r>
-        <w:t xml:space="preserve">My input system will use the built-in system that SDL uses as </w:t>
-      </w:r>
-      <w:r>
-        <w:t xml:space="preserve">it is simple to work with and also comes with </w:t>
-      </w:r>
-      <w:proofErr w:type="spellStart"/>
-      <w:r>
-        <w:t>GamePad</w:t>
-      </w:r>
-      <w:proofErr w:type="spellEnd"/>
-      <w:r>
-        <w:t xml:space="preserve"> support out of the box. The only downside with the SDL input system is that it is Polled, instead of using input </w:t>
-      </w:r>
-      <w:proofErr w:type="spellStart"/>
-      <w:r>
-        <w:t>callbacks</w:t>
-      </w:r>
-      <w:proofErr w:type="spellEnd"/>
-      <w:r>
-        <w:t xml:space="preserve">. However, this won’t be an issue since </w:t>
-      </w:r>
-      <w:r>
-        <w:t>polling is simple to work with</w:t>
-      </w:r>
-      <w:r>
-        <w:t>.</w:t>
-      </w:r>
+      <w:pPr>
+        <w:pStyle w:val="Heading1"/>
+      </w:pPr>
+      <w:r>
+        <w:t>Input</w:t>
+      </w:r>
+      <w:bookmarkEnd w:id="2"/>
     </w:p>
     <w:p>
       <w:r>
         <w:rPr>
           <w:noProof/>
-          <w:lang w:eastAsia="en-GB"/>
+        </w:rPr>
+        <w:drawing>
+          <wp:anchor distT="0" distB="0" distL="114300" distR="114300" simplePos="0" relativeHeight="251659264" behindDoc="1" locked="0" layoutInCell="1" allowOverlap="1" wp14:anchorId="0F3F168D">
+            <wp:simplePos x="0" y="0"/>
+            <wp:positionH relativeFrom="margin">
+              <wp:posOffset>3277235</wp:posOffset>
+            </wp:positionH>
+            <wp:positionV relativeFrom="paragraph">
+              <wp:posOffset>302895</wp:posOffset>
+            </wp:positionV>
+            <wp:extent cx="2722880" cy="3057525"/>
+            <wp:effectExtent l="0" t="0" r="1270" b="9525"/>
+            <wp:wrapTight wrapText="bothSides">
+              <wp:wrapPolygon edited="0">
+                <wp:start x="0" y="0"/>
+                <wp:lineTo x="0" y="21533"/>
+                <wp:lineTo x="21459" y="21533"/>
+                <wp:lineTo x="21459" y="0"/>
+                <wp:lineTo x="0" y="0"/>
+              </wp:wrapPolygon>
+            </wp:wrapTight>
+            <wp:docPr id="2" name="Picture 2"/>
+            <wp:cNvGraphicFramePr>
+              <a:graphicFrameLocks xmlns:a="http://schemas.openxmlformats.org/drawingml/2006/main" noChangeAspect="1"/>
+            </wp:cNvGraphicFramePr>
+            <a:graphic xmlns:a="http://schemas.openxmlformats.org/drawingml/2006/main">
+              <a:graphicData uri="http://schemas.openxmlformats.org/drawingml/2006/picture">
+                <pic:pic xmlns:pic="http://schemas.openxmlformats.org/drawingml/2006/picture">
+                  <pic:nvPicPr>
+                    <pic:cNvPr id="1" name=""/>
+                    <pic:cNvPicPr/>
+                  </pic:nvPicPr>
+                  <pic:blipFill rotWithShape="1">
+                    <a:blip r:embed="rId7" cstate="print">
+                      <a:extLst>
+                        <a:ext uri="{28A0092B-C50C-407E-A947-70E740481C1C}">
+                          <a14:useLocalDpi xmlns:a14="http://schemas.microsoft.com/office/drawing/2010/main" val="0"/>
+                        </a:ext>
+                      </a:extLst>
+                    </a:blip>
+                    <a:srcRect l="8013" t="8553" r="8937" b="7237"/>
+                    <a:stretch/>
+                  </pic:blipFill>
+                  <pic:spPr bwMode="auto">
+                    <a:xfrm>
+                      <a:off x="0" y="0"/>
+                      <a:ext cx="2722880" cy="3057525"/>
+                    </a:xfrm>
+                    <a:prstGeom prst="rect">
+                      <a:avLst/>
+                    </a:prstGeom>
+                    <a:ln>
+                      <a:noFill/>
+                    </a:ln>
+                    <a:extLst>
+                      <a:ext uri="{53640926-AAD7-44D8-BBD7-CCE9431645EC}">
+                        <a14:shadowObscured xmlns:a14="http://schemas.microsoft.com/office/drawing/2010/main"/>
+                      </a:ext>
+                    </a:extLst>
+                  </pic:spPr>
+                </pic:pic>
+              </a:graphicData>
+            </a:graphic>
+            <wp14:sizeRelH relativeFrom="page">
+              <wp14:pctWidth>0</wp14:pctWidth>
+            </wp14:sizeRelH>
+            <wp14:sizeRelV relativeFrom="page">
+              <wp14:pctHeight>0</wp14:pctHeight>
+            </wp14:sizeRelV>
+          </wp:anchor>
+        </w:drawing>
+      </w:r>
+      <w:r>
+        <w:t>Games heavily rely on user input, and the Filthy Engine will</w:t>
+      </w:r>
+      <w:r>
+        <w:t xml:space="preserve"> use the built-in system that SDL uses as </w:t>
+      </w:r>
+      <w:r>
+        <w:t xml:space="preserve">it is simple to work with </w:t>
+      </w:r>
+      <w:r>
+        <w:t>and</w:t>
+      </w:r>
+      <w:r>
+        <w:t xml:space="preserve"> comes with </w:t>
+      </w:r>
+      <w:proofErr w:type="spellStart"/>
+      <w:r>
+        <w:t>GamePad</w:t>
+      </w:r>
+      <w:proofErr w:type="spellEnd"/>
+      <w:r>
+        <w:t xml:space="preserve"> support out of the box. The only downside with the SDL input system is that it is Polled, instead of using input </w:t>
+      </w:r>
+      <w:proofErr w:type="spellStart"/>
+      <w:r>
+        <w:t>callbacks</w:t>
+      </w:r>
+      <w:proofErr w:type="spellEnd"/>
+      <w:r>
+        <w:t xml:space="preserve">. However, this won’t be an issue since </w:t>
+      </w:r>
+      <w:r>
+        <w:t>polling is simple to work with</w:t>
+      </w:r>
+      <w:r>
+        <w:t>.</w:t>
+      </w:r>
+    </w:p>
+    <w:p>
+      <w:r>
+        <w:t xml:space="preserve">Input through SDL is done once-per-frame. This is via the </w:t>
+      </w:r>
+      <w:proofErr w:type="spellStart"/>
+      <w:r>
+        <w:t>Poll_</w:t>
+      </w:r>
+      <w:proofErr w:type="gramStart"/>
+      <w:r>
+        <w:t>Input</w:t>
+      </w:r>
+      <w:proofErr w:type="spellEnd"/>
+      <w:r>
+        <w:t>(</w:t>
+      </w:r>
+      <w:proofErr w:type="gramEnd"/>
+      <w:r>
+        <w:t xml:space="preserve">) function. This leaves one big issue: </w:t>
+      </w:r>
+      <w:r>
+        <w:t>if player input is needed</w:t>
+      </w:r>
+      <w:r>
+        <w:t xml:space="preserve"> more than once per frame, it won’t work as the information has already been polled and </w:t>
+      </w:r>
+      <w:r>
+        <w:t>cannot be</w:t>
+      </w:r>
+      <w:r>
+        <w:t xml:space="preserve"> re-poll</w:t>
+      </w:r>
+      <w:r>
+        <w:t>ed</w:t>
+      </w:r>
+      <w:r>
+        <w:t>. Hence, the need for an input manager.</w:t>
+      </w:r>
+      <w:r>
+        <w:t xml:space="preserve"> </w:t>
+      </w:r>
+      <w:r>
+        <w:t>The inputs will be</w:t>
+      </w:r>
+      <w:r>
+        <w:t xml:space="preserve"> polled once in the </w:t>
+      </w:r>
+      <w:proofErr w:type="spellStart"/>
+      <w:r>
+        <w:t>InputManager</w:t>
+      </w:r>
+      <w:proofErr w:type="spellEnd"/>
+      <w:r>
+        <w:t>, and then</w:t>
+      </w:r>
+      <w:r>
+        <w:t xml:space="preserve"> stored </w:t>
+      </w:r>
+      <w:r>
+        <w:t>in</w:t>
+      </w:r>
+      <w:r>
+        <w:t xml:space="preserve"> integers (</w:t>
+      </w:r>
+      <w:r>
+        <w:t>right)</w:t>
+      </w:r>
+      <w:r>
+        <w:t xml:space="preserve"> and</w:t>
+      </w:r>
+      <w:r>
+        <w:t xml:space="preserve"> </w:t>
+      </w:r>
+      <w:r>
+        <w:t>the developer</w:t>
+      </w:r>
+      <w:r>
+        <w:t xml:space="preserve"> will bitmask these to determine which inputs have been received in a single frame.</w:t>
+      </w:r>
+    </w:p>
+    <w:p>
+      <w:r>
+        <w:rPr>
+          <w:noProof/>
         </w:rPr>
         <mc:AlternateContent>
           <mc:Choice Requires="wps">
             <w:drawing>
-              <wp:anchor distT="0" distB="0" distL="114300" distR="114300" simplePos="0" relativeHeight="251659264" behindDoc="0" locked="0" layoutInCell="1" allowOverlap="1" wp14:anchorId="3FF135CE" wp14:editId="23A9F209">
+              <wp:anchor distT="0" distB="0" distL="114300" distR="114300" simplePos="0" relativeHeight="251660288" behindDoc="1" locked="0" layoutInCell="1" allowOverlap="1">
                 <wp:simplePos x="0" y="0"/>
                 <wp:positionH relativeFrom="column">
-                  <wp:posOffset>66675</wp:posOffset>
+                  <wp:posOffset>3276600</wp:posOffset>
                 </wp:positionH>
                 <wp:positionV relativeFrom="paragraph">
-                  <wp:posOffset>1173480</wp:posOffset>
+                  <wp:posOffset>444500</wp:posOffset>
                 </wp:positionV>
-                <wp:extent cx="5772150" cy="2724150"/>
+                <wp:extent cx="2714625" cy="390525"/>
                 <wp:effectExtent l="0" t="0" r="0" b="0"/>
                 <wp:wrapSquare wrapText="bothSides"/>
-                <wp:docPr id="1" name="Text Box 1"/>
+                <wp:docPr id="3" name="Text Box 3"/>
                 <wp:cNvGraphicFramePr/>
                 <a:graphic xmlns:a="http://schemas.openxmlformats.org/drawingml/2006/main">
                   <a:graphicData uri="http://schemas.microsoft.com/office/word/2010/wordprocessingShape">
@@ -1188,14 +1639,12 @@
                       <wps:spPr>
                         <a:xfrm>
                           <a:off x="0" y="0"/>
-                          <a:ext cx="5772150" cy="2724150"/>
+                          <a:ext cx="2714625" cy="390525"/>
                         </a:xfrm>
                         <a:prstGeom prst="rect">
                           <a:avLst/>
                         </a:prstGeom>
-                        <a:solidFill>
-                          <a:schemeClr val="lt1"/>
-                        </a:solidFill>
+                        <a:noFill/>
                         <a:ln w="6350">
                           <a:noFill/>
                         </a:ln>
@@ -1204,131 +1653,38 @@
                         <w:txbxContent>
                           <w:p>
                             <w:pPr>
-                              <w:spacing w:after="0"/>
+                              <w:jc w:val="center"/>
+                              <w:rPr>
+                                <w:sz w:val="18"/>
+                              </w:rPr>
                             </w:pPr>
-                          </w:p>
-                          <w:p>
-                            <w:pPr>
-                              <w:spacing w:after="0"/>
-                            </w:pPr>
-                            <w:proofErr w:type="spellStart"/>
                             <w:r>
-                              <w:t>KeyBoardState</w:t>
+                              <w:rPr>
+                                <w:sz w:val="18"/>
+                              </w:rPr>
+                              <w:t>Extract</w:t>
                             </w:r>
-                            <w:proofErr w:type="spellEnd"/>
                             <w:r>
-                              <w:t xml:space="preserve"> : 000000001000</w:t>
+                              <w:rPr>
+                                <w:sz w:val="18"/>
+                              </w:rPr>
+                              <w:t xml:space="preserve"> from the Filthy</w:t>
+                            </w:r>
+                            <w:r>
+                              <w:rPr>
+                                <w:sz w:val="18"/>
+                              </w:rPr>
+                              <w:t xml:space="preserve"> Engine</w:t>
+                            </w:r>
+                            <w:bookmarkStart w:id="3" w:name="_GoBack"/>
+                            <w:bookmarkEnd w:id="3"/>
+                            <w:r>
+                              <w:rPr>
+                                <w:sz w:val="18"/>
+                              </w:rPr>
+                              <w:t xml:space="preserve"> Class Diagram, showing the Input Manager</w:t>
                             </w:r>
                           </w:p>
-                          <w:p>
-                            <w:pPr>
-                              <w:spacing w:after="0"/>
-                            </w:pPr>
-                          </w:p>
-                          <w:p>
-                            <w:pPr>
-                              <w:spacing w:after="0"/>
-                            </w:pPr>
-                            <w:proofErr w:type="spellStart"/>
-                            <w:r>
-                              <w:t>Enum</w:t>
-                            </w:r>
-                            <w:proofErr w:type="spellEnd"/>
-                            <w:r>
-                              <w:t xml:space="preserve"> Keypress</w:t>
-                            </w:r>
-                          </w:p>
-                          <w:p>
-                            <w:pPr>
-                              <w:spacing w:after="0"/>
-                            </w:pPr>
-                            <w:r>
-                              <w:t>{</w:t>
-                            </w:r>
-                            <w:r>
-                              <w:t xml:space="preserve"> </w:t>
-                            </w:r>
-                          </w:p>
-                          <w:p>
-                            <w:pPr>
-                              <w:spacing w:after="0"/>
-                            </w:pPr>
-                            <w:r>
-                              <w:t>…</w:t>
-                            </w:r>
-                          </w:p>
-                          <w:p>
-                            <w:pPr>
-                              <w:spacing w:after="0"/>
-                            </w:pPr>
-                            <w:r>
-                              <w:t>KEY_PRESS_D =</w:t>
-                            </w:r>
-                            <w:r>
-                              <w:t xml:space="preserve"> 000000001000</w:t>
-                            </w:r>
-                          </w:p>
-                          <w:p>
-                            <w:pPr>
-                              <w:spacing w:after="0"/>
-                            </w:pPr>
-                            <w:r>
-                              <w:t>…</w:t>
-                            </w:r>
-                          </w:p>
-                          <w:p>
-                            <w:pPr>
-                              <w:spacing w:after="0"/>
-                            </w:pPr>
-                            <w:r>
-                              <w:t>}</w:t>
-                            </w:r>
-                          </w:p>
-                          <w:p>
-                            <w:pPr>
-                              <w:spacing w:after="0"/>
-                            </w:pPr>
-                            <w:r>
-                              <w:t>If(</w:t>
-                            </w:r>
-                            <w:proofErr w:type="spellStart"/>
-                            <w:r>
-                              <w:t>KeyBoardState</w:t>
-                            </w:r>
-                            <w:proofErr w:type="spellEnd"/>
-                            <w:r>
-                              <w:t xml:space="preserve"> &amp;&amp; KEY_PRESS_D)</w:t>
-                            </w:r>
-                            <w:r>
-                              <w:t xml:space="preserve"> // BITMASK</w:t>
-                            </w:r>
-                          </w:p>
-                          <w:p>
-                            <w:pPr>
-                              <w:spacing w:after="0"/>
-                            </w:pPr>
-                            <w:r>
-                              <w:t>{</w:t>
-                            </w:r>
-                          </w:p>
-                          <w:p>
-                            <w:pPr>
-                              <w:spacing w:after="0"/>
-                            </w:pPr>
-                            <w:r>
-                              <w:tab/>
-                              <w:t>D key pressed this frame</w:t>
-                            </w:r>
-                          </w:p>
-                          <w:p>
-                            <w:pPr>
-                              <w:spacing w:after="0"/>
-                            </w:pPr>
-                            <w:r>
-                              <w:t>}</w:t>
-                            </w:r>
-                          </w:p>
-                          <w:p/>
                         </w:txbxContent>
                       </wps:txbx>
                       <wps:bodyPr rot="0" spcFirstLastPara="0" vertOverflow="overflow" horzOverflow="overflow" vert="horz" wrap="square" lIns="91440" tIns="45720" rIns="91440" bIns="45720" numCol="1" spcCol="0" rtlCol="0" fromWordArt="0" anchor="t" anchorCtr="0" forceAA="0" compatLnSpc="1">
@@ -1351,140 +1707,47 @@
           </mc:Choice>
           <mc:Fallback>
             <w:pict>
-              <v:shapetype w14:anchorId="3FF135CE" id="_x0000_t202" coordsize="21600,21600" o:spt="202" path="m,l,21600r21600,l21600,xe">
+              <v:shapetype id="_x0000_t202" coordsize="21600,21600" o:spt="202" path="m,l,21600r21600,l21600,xe">
                 <v:stroke joinstyle="miter"/>
                 <v:path gradientshapeok="t" o:connecttype="rect"/>
               </v:shapetype>
-              <v:shape id="Text Box 1" o:spid="_x0000_s1026" type="#_x0000_t202" style="position:absolute;margin-left:5.25pt;margin-top:92.4pt;width:454.5pt;height:214.5pt;z-index:251659264;visibility:visible;mso-wrap-style:square;mso-width-percent:0;mso-height-percent:0;mso-wrap-distance-left:9pt;mso-wrap-distance-top:0;mso-wrap-distance-right:9pt;mso-wrap-distance-bottom:0;mso-position-horizontal:absolute;mso-position-horizontal-relative:text;mso-position-vertical:absolute;mso-position-vertical-relative:text;mso-width-percent:0;mso-height-percent:0;mso-width-relative:margin;mso-height-relative:margin;v-text-anchor:top" o:gfxdata="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" fillcolor="white [3201]" stroked="f" strokeweight=".5pt">
+              <v:shape id="Text Box 3" o:spid="_x0000_s1026" type="#_x0000_t202" style="position:absolute;margin-left:258pt;margin-top:35pt;width:213.75pt;height:30.75pt;z-index:-251656192;visibility:visible;mso-wrap-style:square;mso-width-percent:0;mso-height-percent:0;mso-wrap-distance-left:9pt;mso-wrap-distance-top:0;mso-wrap-distance-right:9pt;mso-wrap-distance-bottom:0;mso-position-horizontal:absolute;mso-position-horizontal-relative:text;mso-position-vertical:absolute;mso-position-vertical-relative:text;mso-width-percent:0;mso-height-percent:0;mso-width-relative:margin;mso-height-relative:margin;v-text-anchor:top" o:gfxdata="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" filled="f" stroked="f" strokeweight=".5pt">
                 <v:textbox>
                   <w:txbxContent>
                     <w:p>
                       <w:pPr>
-                        <w:spacing w:after="0"/>
+                        <w:jc w:val="center"/>
+                        <w:rPr>
+                          <w:sz w:val="18"/>
+                        </w:rPr>
                       </w:pPr>
-                    </w:p>
-                    <w:p>
-                      <w:pPr>
-                        <w:spacing w:after="0"/>
-                      </w:pPr>
-                      <w:proofErr w:type="spellStart"/>
                       <w:r>
-                        <w:t>KeyBoardState</w:t>
+                        <w:rPr>
+                          <w:sz w:val="18"/>
+                        </w:rPr>
+                        <w:t>Extract</w:t>
                       </w:r>
-                      <w:proofErr w:type="spellEnd"/>
                       <w:r>
-                        <w:t xml:space="preserve"> : 000000001000</w:t>
+                        <w:rPr>
+                          <w:sz w:val="18"/>
+                        </w:rPr>
+                        <w:t xml:space="preserve"> from the Filthy</w:t>
+                      </w:r>
+                      <w:r>
+                        <w:rPr>
+                          <w:sz w:val="18"/>
+                        </w:rPr>
+                        <w:t xml:space="preserve"> Engine</w:t>
+                      </w:r>
+                      <w:bookmarkStart w:id="4" w:name="_GoBack"/>
+                      <w:bookmarkEnd w:id="4"/>
+                      <w:r>
+                        <w:rPr>
+                          <w:sz w:val="18"/>
+                        </w:rPr>
+                        <w:t xml:space="preserve"> Class Diagram, showing the Input Manager</w:t>
                       </w:r>
                     </w:p>
-                    <w:p>
-                      <w:pPr>
-                        <w:spacing w:after="0"/>
-                      </w:pPr>
-                    </w:p>
-                    <w:p>
-                      <w:pPr>
-                        <w:spacing w:after="0"/>
-                      </w:pPr>
-                      <w:proofErr w:type="spellStart"/>
-                      <w:r>
-                        <w:t>Enum</w:t>
-                      </w:r>
-                      <w:proofErr w:type="spellEnd"/>
-                      <w:r>
-                        <w:t xml:space="preserve"> Keypress</w:t>
-                      </w:r>
-                    </w:p>
-                    <w:p>
-                      <w:pPr>
-                        <w:spacing w:after="0"/>
-                      </w:pPr>
-                      <w:r>
-                        <w:t>{</w:t>
-                      </w:r>
-                      <w:r>
-                        <w:t xml:space="preserve"> </w:t>
-                      </w:r>
-                    </w:p>
-                    <w:p>
-                      <w:pPr>
-                        <w:spacing w:after="0"/>
-                      </w:pPr>
-                      <w:r>
-                        <w:t>…</w:t>
-                      </w:r>
-                    </w:p>
-                    <w:p>
-                      <w:pPr>
-                        <w:spacing w:after="0"/>
-                      </w:pPr>
-                      <w:r>
-                        <w:t>KEY_PRESS_D =</w:t>
-                      </w:r>
-                      <w:r>
-                        <w:t xml:space="preserve"> 000000001000</w:t>
-                      </w:r>
-                    </w:p>
-                    <w:p>
-                      <w:pPr>
-                        <w:spacing w:after="0"/>
-                      </w:pPr>
-                      <w:r>
-                        <w:t>…</w:t>
-                      </w:r>
-                    </w:p>
-                    <w:p>
-                      <w:pPr>
-                        <w:spacing w:after="0"/>
-                      </w:pPr>
-                      <w:r>
-                        <w:t>}</w:t>
-                      </w:r>
-                    </w:p>
-                    <w:p>
-                      <w:pPr>
-                        <w:spacing w:after="0"/>
-                      </w:pPr>
-                      <w:r>
-                        <w:t>If(</w:t>
-                      </w:r>
-                      <w:proofErr w:type="spellStart"/>
-                      <w:r>
-                        <w:t>KeyBoardState</w:t>
-                      </w:r>
-                      <w:proofErr w:type="spellEnd"/>
-                      <w:r>
-                        <w:t xml:space="preserve"> &amp;&amp; KEY_PRESS_D)</w:t>
-                      </w:r>
-                      <w:r>
-                        <w:t xml:space="preserve"> // BITMASK</w:t>
-                      </w:r>
-                    </w:p>
-                    <w:p>
-                      <w:pPr>
-                        <w:spacing w:after="0"/>
-                      </w:pPr>
-                      <w:r>
-                        <w:t>{</w:t>
-                      </w:r>
-                    </w:p>
-                    <w:p>
-                      <w:pPr>
-                        <w:spacing w:after="0"/>
-                      </w:pPr>
-                      <w:r>
-                        <w:tab/>
-                        <w:t>D key pressed this frame</w:t>
-                      </w:r>
-                    </w:p>
-                    <w:p>
-                      <w:pPr>
-                        <w:spacing w:after="0"/>
-                      </w:pPr>
-                      <w:r>
-                        <w:t>}</w:t>
-                      </w:r>
-                    </w:p>
-                    <w:p/>
                   </w:txbxContent>
                 </v:textbox>
                 <w10:wrap type="square"/>
@@ -1494,311 +1757,483 @@
         </mc:AlternateContent>
       </w:r>
       <w:r>
-        <w:t xml:space="preserve">Input through SDL is done once-per-frame. This is via the </w:t>
+        <w:t xml:space="preserve">The </w:t>
       </w:r>
       <w:proofErr w:type="spellStart"/>
       <w:r>
-        <w:t>Poll_Input</w:t>
+        <w:t>InputManager</w:t>
       </w:r>
       <w:proofErr w:type="spellEnd"/>
       <w:r>
-        <w:t xml:space="preserve">() function. This leaves one big issue: </w:t>
-      </w:r>
-      <w:r>
-        <w:t>if player input is needed</w:t>
-      </w:r>
-      <w:r>
-        <w:t xml:space="preserve"> more than once per frame, it won’t work as the information has already been polled and </w:t>
-      </w:r>
-      <w:r>
-        <w:t>cannot be</w:t>
-      </w:r>
-      <w:r>
-        <w:t xml:space="preserve"> re-poll</w:t>
-      </w:r>
-      <w:r>
-        <w:t>ed</w:t>
-      </w:r>
-      <w:r>
-        <w:t>. Hence, the need for an input manager.</w:t>
-      </w:r>
-      <w:r>
         <w:t xml:space="preserve"> </w:t>
       </w:r>
       <w:r>
-        <w:t xml:space="preserve">The inputs will be stored as integers (one for keyboard input, gamepad input, windows events, mouse events) and via enumerators, </w:t>
-      </w:r>
-      <w:r>
-        <w:t>the developer</w:t>
-      </w:r>
-      <w:r>
-        <w:t xml:space="preserve"> will bitmask these to determine which inputs have been received in a single frame.</w:t>
+        <w:t xml:space="preserve">will use the singleton pattern as it saves hassle passing pointers about just in order to access it. </w:t>
+      </w:r>
+      <w:r>
+        <w:t>I</w:t>
+      </w:r>
+      <w:r>
+        <w:t xml:space="preserve">t should be accessible from everywhere so that any class can take user input and </w:t>
+      </w:r>
+      <w:r>
+        <w:t>the singleton pattern</w:t>
+      </w:r>
+      <w:r>
+        <w:t xml:space="preserve"> is the best way to do this.</w:t>
       </w:r>
     </w:p>
     <w:p/>
     <w:p>
-      <w:r>
-        <w:t xml:space="preserve">The </w:t>
-      </w:r>
-      <w:proofErr w:type="spellStart"/>
-      <w:r>
-        <w:t>InputManager</w:t>
-      </w:r>
-      <w:proofErr w:type="spellEnd"/>
-      <w:r>
-        <w:t xml:space="preserve"> </w:t>
-      </w:r>
-      <w:r>
-        <w:t xml:space="preserve">will use the singleton pattern as it saves hassle passing pointers about just in order to access it. </w:t>
-      </w:r>
-      <w:r>
-        <w:t>I</w:t>
-      </w:r>
-      <w:r>
-        <w:t xml:space="preserve">t should be accessible from everywhere so that any class can take user input and </w:t>
-      </w:r>
-      <w:r>
-        <w:t>the singleton pattern</w:t>
-      </w:r>
-      <w:r>
-        <w:t xml:space="preserve"> is the best way to do this.</w:t>
+      <w:pPr>
+        <w:pStyle w:val="Heading1"/>
+      </w:pPr>
+      <w:bookmarkStart w:id="5" w:name="_Toc26709148"/>
+      <w:r>
+        <w:t>Resource Management</w:t>
+      </w:r>
+      <w:bookmarkEnd w:id="5"/>
+    </w:p>
+    <w:p>
+      <w:r>
+        <w:t>Game Engine</w:t>
+      </w:r>
+      <w:r>
+        <w:t>s</w:t>
+      </w:r>
+      <w:r>
+        <w:t xml:space="preserve"> have many resources that they need to manage in order to make the game run as well as possible. These include sound effects, music, and sprites to name a few. When you have multiple of the same sprite on the screen at once, this would usually entail loading the same sprite multiple times, creating multiple textures and materials. It is clear to see</w:t>
+      </w:r>
+      <w:r>
+        <w:t xml:space="preserve"> that there is a lot of useless data floating about.</w:t>
+      </w:r>
+    </w:p>
+    <w:p>
+      <w:r>
+        <w:t xml:space="preserve">This is where </w:t>
+      </w:r>
+      <w:r>
+        <w:t>the</w:t>
+      </w:r>
+      <w:r>
+        <w:t xml:space="preserve"> resource manager will come into play. Any loaded asset will be loaded through </w:t>
+      </w:r>
+      <w:r>
+        <w:t>the</w:t>
+      </w:r>
+      <w:r>
+        <w:t xml:space="preserve"> resource manager, which will check if it has already loaded an </w:t>
+      </w:r>
+      <w:proofErr w:type="gramStart"/>
+      <w:r>
+        <w:t>asset, and</w:t>
+      </w:r>
+      <w:proofErr w:type="gramEnd"/>
+      <w:r>
+        <w:t xml:space="preserve"> pass a reference to the loaded asset</w:t>
+      </w:r>
+      <w:r>
+        <w:t xml:space="preserve"> using it’s </w:t>
+      </w:r>
+      <w:r>
+        <w:t>HashMap</w:t>
+      </w:r>
+      <w:r>
+        <w:t xml:space="preserve">; doing the full </w:t>
+      </w:r>
+      <w:r>
+        <w:t>‘</w:t>
+      </w:r>
+      <w:r>
+        <w:t>load, texture, material</w:t>
+      </w:r>
+      <w:r>
+        <w:t>’</w:t>
+      </w:r>
+      <w:r>
+        <w:t xml:space="preserve"> process only once per asset. This will save the most space when working with </w:t>
+      </w:r>
+      <w:r>
+        <w:t>tile-sets</w:t>
+      </w:r>
+      <w:r>
+        <w:t xml:space="preserve"> and groups of enemies. When only loading one of a certain </w:t>
+      </w:r>
+      <w:proofErr w:type="gramStart"/>
+      <w:r>
+        <w:t>asset</w:t>
+      </w:r>
+      <w:proofErr w:type="gramEnd"/>
+      <w:r>
+        <w:t xml:space="preserve">, </w:t>
+      </w:r>
+      <w:r>
+        <w:t>more memory will be taken up tha</w:t>
+      </w:r>
+      <w:r>
+        <w:t>n if we had loaded this one asset normally.</w:t>
+      </w:r>
+      <w:r>
+        <w:t xml:space="preserve"> However, this is a minimal gain in memory and will be far outweighed by the memory savings.</w:t>
       </w:r>
     </w:p>
     <w:p>
       <w:pPr>
         <w:pStyle w:val="Heading1"/>
       </w:pPr>
-      <w:bookmarkStart w:id="4" w:name="_Toc26550815"/>
-      <w:r>
-        <w:t>Resource Management</w:t>
-      </w:r>
-      <w:bookmarkEnd w:id="4"/>
+      <w:bookmarkStart w:id="6" w:name="_Toc26709149"/>
+      <w:r>
+        <w:t>Physics</w:t>
+      </w:r>
+      <w:bookmarkEnd w:id="6"/>
     </w:p>
     <w:p>
       <w:r>
-        <w:t>Game Engine have many resources that they need to manage in order to make the game run as well as possible. These include sound effects, music, and sprites to name a few. When you have multiple of the same sprite on the screen at once, this would usually entail loading the same sprite multiple times, creating multiple textures and materials. It is clear to see</w:t>
-      </w:r>
-      <w:r>
-        <w:t xml:space="preserve"> that there is a lot of useless data floating about.</w:t>
+        <w:t>Physics can make or break a game, and with a top-down game like Zelda, there isn’t much going on in the way of Physics. Therefore, the Filthy Engine will not use any pre-built physics engine. It will instead use its own implementation of a physics engine; including only what is necessary for a game of this genre: collisions, and momentum. There is no need for anything else, meaning the footprint can be very small and not need to jump through loops of other systems to do basic tasks.</w:t>
       </w:r>
     </w:p>
     <w:p>
       <w:r>
         <w:lastRenderedPageBreak/>
-        <w:t xml:space="preserve">This is where </w:t>
-      </w:r>
-      <w:r>
-        <w:t>the</w:t>
-      </w:r>
-      <w:r>
-        <w:t xml:space="preserve"> resource manager will come into play. Any loaded asset will be loaded through </w:t>
-      </w:r>
-      <w:r>
-        <w:t>the</w:t>
-      </w:r>
-      <w:r>
-        <w:t xml:space="preserve"> resource manager, which will check if it has already loaded an asset, and pass a reference to the loaded asset; doing the full </w:t>
-      </w:r>
-      <w:r>
-        <w:t>‘</w:t>
-      </w:r>
-      <w:r>
-        <w:t>load, texture, material</w:t>
-      </w:r>
-      <w:r>
-        <w:t>’</w:t>
-      </w:r>
-      <w:r>
-        <w:t xml:space="preserve"> process only once per asset. This will save the most space when working with </w:t>
-      </w:r>
-      <w:r>
-        <w:t>tile-sets</w:t>
-      </w:r>
-      <w:r>
-        <w:t xml:space="preserve"> and groups of enemies. When only loading one of a certain asset, </w:t>
-      </w:r>
-      <w:r>
-        <w:t>more memory will be taken up tha</w:t>
-      </w:r>
-      <w:r>
-        <w:t>n if we had loaded this one asset normally.</w:t>
-      </w:r>
-      <w:r>
-        <w:t xml:space="preserve"> However, this is a minimal gain in memory and will be far outweighed by the memory savings.</w:t>
+        <w:t xml:space="preserve">This will link to the rest of the engine as a series of components that can be added to </w:t>
+      </w:r>
+      <w:proofErr w:type="spellStart"/>
+      <w:r>
+        <w:t>GameObjects</w:t>
+      </w:r>
+      <w:proofErr w:type="spellEnd"/>
+      <w:r>
+        <w:t>,</w:t>
+      </w:r>
+      <w:r>
+        <w:t xml:space="preserve"> </w:t>
+      </w:r>
+      <w:r>
+        <w:t>which adds it to the physics world, letting it collide, gain momentum, be a trigger volume; allowing each object to only use the part of the system it needs to.</w:t>
       </w:r>
     </w:p>
     <w:p>
       <w:pPr>
         <w:pStyle w:val="Heading1"/>
       </w:pPr>
-      <w:bookmarkStart w:id="5" w:name="_Toc26550816"/>
-      <w:r>
-        <w:t>Physics</w:t>
-      </w:r>
-      <w:bookmarkEnd w:id="5"/>
+      <w:bookmarkStart w:id="7" w:name="_Toc26709150"/>
+      <w:r>
+        <w:t>AI</w:t>
+      </w:r>
+      <w:bookmarkEnd w:id="7"/>
     </w:p>
     <w:p>
       <w:r>
-        <w:t xml:space="preserve">Physics engines are a whole beast of their own, so I will definitely be using a library for this part of my engine. </w:t>
-      </w:r>
-      <w:r>
-        <w:t xml:space="preserve">There is an extensive list of 2D physics engines compatible with SDL2. However, two stuck out immediately: Chipmunk2D and box2D. Chipmunk is a higher-budget engine with an available premium option on top of the free option, boasting better performance. The box2D engine, however, is an open source engine free to use for anybody and work with any </w:t>
+        <w:t>The Filthy Engine will incorporate AI</w:t>
+      </w:r>
+      <w:r>
+        <w:t xml:space="preserve">, albeit very simple. Since </w:t>
+      </w:r>
+      <w:r>
+        <w:t>the</w:t>
+      </w:r>
+      <w:r>
+        <w:t xml:space="preserve"> engine</w:t>
+      </w:r>
+      <w:r>
+        <w:t xml:space="preserve"> is</w:t>
+      </w:r>
+      <w:r>
+        <w:t xml:space="preserve"> to be for games like the Legend of Zelda series</w:t>
+      </w:r>
+      <w:r>
+        <w:t>,</w:t>
+      </w:r>
+      <w:r>
+        <w:t xml:space="preserve"> it would be reasonable to mimic the AI found in those games, with simple paths to follow, seeking behaviour, and</w:t>
+      </w:r>
+      <w:r>
+        <w:t xml:space="preserve"> finite</w:t>
+      </w:r>
+      <w:r>
+        <w:t xml:space="preserve"> </w:t>
+      </w:r>
+      <w:r>
+        <w:t>state</w:t>
+      </w:r>
+      <w:r>
+        <w:t xml:space="preserve"> machines.</w:t>
+      </w:r>
+      <w:r>
+        <w:t xml:space="preserve"> The FSM will</w:t>
+      </w:r>
+      <w:r>
+        <w:t xml:space="preserve"> be a component that can be added to </w:t>
       </w:r>
       <w:proofErr w:type="spellStart"/>
       <w:r>
-        <w:t>openGL</w:t>
+        <w:t>GameObjects</w:t>
       </w:r>
       <w:proofErr w:type="spellEnd"/>
       <w:r>
-        <w:t xml:space="preserve"> renderer.</w:t>
-      </w:r>
-    </w:p>
-    <w:p>
-      <w:r>
-        <w:t>Since box2D hides no features or capabilities behind pay wall, I will be using box2D as my physics engine. As mentioned, it is also open source which means that editing / adding features to the physics engine is a possibility</w:t>
-      </w:r>
-      <w:r>
-        <w:t>; one that I like the idea of.</w:t>
+        <w:t xml:space="preserve"> and control them directly.</w:t>
       </w:r>
     </w:p>
     <w:p>
       <w:pPr>
         <w:pStyle w:val="Heading1"/>
       </w:pPr>
-      <w:bookmarkStart w:id="6" w:name="_Toc26550817"/>
-      <w:r>
-        <w:t>AI</w:t>
-      </w:r>
-      <w:bookmarkEnd w:id="6"/>
+      <w:bookmarkStart w:id="8" w:name="_Toc26709151"/>
+      <w:r>
+        <w:t>Scene Management</w:t>
+      </w:r>
+      <w:bookmarkEnd w:id="8"/>
     </w:p>
     <w:p>
       <w:r>
-        <w:t>I plan to have some form of AI in my game, albeit very simple. Since I am planning this engine to be for games like the Legend of Zelda series, I thought it would be reasonable to mimic the AI found in those games, with simple paths to follow, seeking behaviour, and definitely state machines.</w:t>
+        <w:t>Scene management will be done all from one class, much like the resource management. I</w:t>
+      </w:r>
+      <w:r>
+        <w:t>t</w:t>
+      </w:r>
+      <w:r>
+        <w:t xml:space="preserve"> would </w:t>
+      </w:r>
+      <w:r>
+        <w:t>be beneficial</w:t>
+      </w:r>
+      <w:r>
+        <w:t xml:space="preserve"> to have a hierarchy of </w:t>
+      </w:r>
+      <w:proofErr w:type="gramStart"/>
+      <w:r>
+        <w:t>{ Scene</w:t>
+      </w:r>
+      <w:proofErr w:type="gramEnd"/>
+      <w:r>
+        <w:t xml:space="preserve"> &gt; World &gt; Entities } which will help </w:t>
+      </w:r>
+      <w:r>
+        <w:t>overall</w:t>
+      </w:r>
+      <w:r>
+        <w:t xml:space="preserve"> structure and handle scenes in a logical way. This also helps to handle the render-order of sprites, mentioned in the 2D rendering section, as well as move code out of </w:t>
+      </w:r>
+      <w:r>
+        <w:t>the</w:t>
+      </w:r>
+      <w:r>
+        <w:t xml:space="preserve"> </w:t>
+      </w:r>
+      <w:proofErr w:type="gramStart"/>
+      <w:r>
+        <w:t>Main(</w:t>
+      </w:r>
+      <w:proofErr w:type="gramEnd"/>
+      <w:r>
+        <w:t>) function which should be occupied by nothing; making this as loosely-couple</w:t>
+      </w:r>
+      <w:r>
+        <w:t>d</w:t>
+      </w:r>
+      <w:r>
+        <w:t xml:space="preserve"> as possible and ready to be used as a library.</w:t>
       </w:r>
     </w:p>
     <w:p>
       <w:pPr>
         <w:pStyle w:val="Heading1"/>
       </w:pPr>
-      <w:bookmarkStart w:id="7" w:name="_Toc26550818"/>
-      <w:r>
-        <w:t>Scene Management</w:t>
-      </w:r>
-      <w:bookmarkEnd w:id="7"/>
+      <w:bookmarkStart w:id="9" w:name="_Toc26709152"/>
+      <w:r>
+        <w:t>Tool Development</w:t>
+      </w:r>
+      <w:bookmarkEnd w:id="9"/>
     </w:p>
     <w:p>
       <w:r>
-        <w:t>Scene management will be done all from one class, much like the resource management. I would like to have a hierarchy of { Scene &gt; World &gt; Entities } which will help me and end-users structure and handle scenes in a logical way. This also helps me to handle the render-order of my sprites, mentioned in the 2D rendering section, as well as move code out of my Main() function which should be occupied by nothing; making this as loosely-couple as possible and ready to be used as a library.</w:t>
+        <w:t xml:space="preserve">The best engines come with </w:t>
+      </w:r>
+      <w:r>
+        <w:t>tools to help the developer</w:t>
+      </w:r>
+      <w:r>
+        <w:t>. These are any programs</w:t>
+      </w:r>
+      <w:r>
+        <w:t>, built-in or external</w:t>
+      </w:r>
+      <w:r>
+        <w:t>,</w:t>
+      </w:r>
+      <w:r>
+        <w:t xml:space="preserve"> that help in </w:t>
+      </w:r>
+      <w:r>
+        <w:t xml:space="preserve">the </w:t>
+      </w:r>
+      <w:r>
+        <w:t xml:space="preserve">creation </w:t>
+      </w:r>
+      <w:r>
+        <w:t>of</w:t>
+      </w:r>
+      <w:r>
+        <w:t xml:space="preserve"> </w:t>
+      </w:r>
+      <w:r>
+        <w:t xml:space="preserve">games. </w:t>
+      </w:r>
+      <w:r>
+        <w:t xml:space="preserve">One is a map editor. </w:t>
+      </w:r>
+      <w:r>
+        <w:t>G</w:t>
+      </w:r>
+      <w:r>
+        <w:t xml:space="preserve">ames can often have large maps or </w:t>
+      </w:r>
+      <w:r>
+        <w:t>dungeons and</w:t>
+      </w:r>
+      <w:r>
+        <w:t xml:space="preserve"> having a tool to edit maps visually will drastically increase the effectiveness of </w:t>
+      </w:r>
+      <w:r>
+        <w:t>this</w:t>
+      </w:r>
+      <w:r>
+        <w:t xml:space="preserve"> engine.</w:t>
+      </w:r>
+      <w:r>
+        <w:t xml:space="preserve"> </w:t>
+      </w:r>
+      <w:r>
+        <w:t xml:space="preserve">These tools will be </w:t>
+      </w:r>
+      <w:r>
+        <w:t>internal</w:t>
+      </w:r>
+      <w:r>
+        <w:t xml:space="preserve"> and</w:t>
+      </w:r>
+      <w:r>
+        <w:t xml:space="preserve"> make full use of the </w:t>
+      </w:r>
+      <w:proofErr w:type="spellStart"/>
+      <w:r>
+        <w:t>imGUI</w:t>
+      </w:r>
+      <w:proofErr w:type="spellEnd"/>
+      <w:r>
+        <w:t xml:space="preserve"> library to supply the user with the </w:t>
+      </w:r>
+      <w:proofErr w:type="gramStart"/>
+      <w:r>
+        <w:t>most friendly</w:t>
+      </w:r>
+      <w:proofErr w:type="gramEnd"/>
+      <w:r>
+        <w:t xml:space="preserve"> tools.</w:t>
+      </w:r>
+      <w:r>
+        <w:t xml:space="preserve"> </w:t>
+      </w:r>
+      <w:r>
+        <w:t>T</w:t>
+      </w:r>
+      <w:r>
+        <w:t>his library</w:t>
+      </w:r>
+      <w:r>
+        <w:t xml:space="preserve"> was chosen</w:t>
+      </w:r>
+      <w:r>
+        <w:t xml:space="preserve"> as it </w:t>
+      </w:r>
+      <w:r>
+        <w:t>is</w:t>
+      </w:r>
+      <w:r>
+        <w:t xml:space="preserve"> very minimal with</w:t>
+      </w:r>
+      <w:r>
+        <w:t xml:space="preserve"> few</w:t>
+      </w:r>
+      <w:r>
+        <w:t xml:space="preserve"> dependencies. </w:t>
+      </w:r>
+      <w:r>
+        <w:t xml:space="preserve">The tool will be </w:t>
+      </w:r>
+      <w:r>
+        <w:t xml:space="preserve">internal to the engine </w:t>
+      </w:r>
+      <w:r>
+        <w:t xml:space="preserve">as it </w:t>
+      </w:r>
+      <w:r>
+        <w:t>will output file formats specific to how this engine will read them.</w:t>
       </w:r>
     </w:p>
     <w:p>
       <w:r>
-        <w:t>Box2D has it’s own world class so I will likely have these as sperate entities and let scene management handle the drawing of every instance and let the physics engine handle all the physics in their own worlds. This has it’s cons like having to clean up objects in both worlds but without making my own physics engine, or the program becoming more closely coupled, this is what will have to be.</w:t>
+        <w:t>Another invaluable tool for developers is a profiler. The filthy engine will incorporate one of these to allow developers to see how long their functions are taking, and where their code inefficiencies are. This tool will include the profiler and a logging system with multiple verbosity levels, all built-in to the engine.</w:t>
       </w:r>
     </w:p>
     <w:p>
       <w:pPr>
         <w:pStyle w:val="Heading1"/>
       </w:pPr>
-      <w:bookmarkStart w:id="8" w:name="_Toc26550819"/>
-      <w:r>
-        <w:t>Tool Development</w:t>
-      </w:r>
-      <w:bookmarkEnd w:id="8"/>
+      <w:bookmarkStart w:id="10" w:name="_Toc26709153"/>
+      <w:r>
+        <w:t>Conclusion</w:t>
+      </w:r>
+      <w:bookmarkEnd w:id="10"/>
     </w:p>
     <w:p>
       <w:r>
-        <w:t>The best engines come with amazing tools. These are any programs that help the end-user in creation of their games or myself in creation of the engine.</w:t>
+        <w:t xml:space="preserve">The Filthy Engine will make use of SDL2 and </w:t>
+      </w:r>
+      <w:proofErr w:type="gramStart"/>
+      <w:r>
+        <w:t>it’s</w:t>
+      </w:r>
+      <w:proofErr w:type="gramEnd"/>
+      <w:r>
+        <w:t xml:space="preserve"> limited features to have it’s own implementations of many base classes to build up loosely-couple systems. Everything touched upon in this document is explained with intent to be finished, </w:t>
+      </w:r>
+      <w:proofErr w:type="gramStart"/>
+      <w:r>
+        <w:t>with the exception of</w:t>
+      </w:r>
+      <w:proofErr w:type="gramEnd"/>
+      <w:r>
+        <w:t xml:space="preserve"> the tools which remain a stretch goal as they are not necessary for the engine. </w:t>
+      </w:r>
+      <w:proofErr w:type="spellStart"/>
+      <w:r>
+        <w:t>imGUI</w:t>
+      </w:r>
+      <w:proofErr w:type="spellEnd"/>
+      <w:r>
+        <w:t xml:space="preserve"> will be used for any Graphical User Interface in the engine. This includes the tool development</w:t>
+      </w:r>
+      <w:r>
+        <w:t>.</w:t>
       </w:r>
     </w:p>
-    <w:p>
-      <w:r>
-        <w:t xml:space="preserve">One is a map editor. These games can often have large maps or dungeons, and having a tool to edit maps/scenes visually will drastically increase the effectiveness of my engine. </w:t>
-      </w:r>
-    </w:p>
-    <w:p>
-      <w:r>
-        <w:t xml:space="preserve">These tools will be integrated into the engine and will make full use of the </w:t>
-      </w:r>
-      <w:proofErr w:type="spellStart"/>
-      <w:r>
-        <w:t>imGUI</w:t>
-      </w:r>
-      <w:proofErr w:type="spellEnd"/>
-      <w:r>
-        <w:t xml:space="preserve"> library to supply the user with the most friendly tools.</w:t>
-      </w:r>
-      <w:r>
-        <w:t xml:space="preserve"> I have chosen this library as it seems to be the only GUI library written for </w:t>
-      </w:r>
-      <w:proofErr w:type="spellStart"/>
-      <w:r>
-        <w:t>c++</w:t>
-      </w:r>
-      <w:proofErr w:type="spellEnd"/>
-      <w:r>
-        <w:t xml:space="preserve"> applications, along with the library being very minimal with dependencies. </w:t>
-      </w:r>
-    </w:p>
-    <w:p>
-      <w:pPr>
-        <w:pStyle w:val="Heading1"/>
-      </w:pPr>
-      <w:bookmarkStart w:id="9" w:name="_Toc26550820"/>
-      <w:r>
-        <w:lastRenderedPageBreak/>
-        <w:t>Conclusion</w:t>
-      </w:r>
-      <w:bookmarkEnd w:id="9"/>
-    </w:p>
-    <w:p>
-      <w:r>
-        <w:t xml:space="preserve">The Filthy Engine will make use of SDL2 and it’s limited features to have it’s own implementations of many base classes to build up loosely-couple systems. Everything touched upon in this document is explained with intent to be finished, with the exception of the tools which remain a stretch goal as they are not necessary for the engine. </w:t>
-      </w:r>
-      <w:proofErr w:type="spellStart"/>
-      <w:r>
-        <w:t>imGUI</w:t>
-      </w:r>
-      <w:proofErr w:type="spellEnd"/>
-      <w:r>
-        <w:t xml:space="preserve"> will be used for any Graphical User Interface in the engine. This includes the tool development, as </w:t>
-      </w:r>
-      <w:r>
-        <w:t xml:space="preserve">they will be </w:t>
-      </w:r>
-      <w:r>
-        <w:t>integrate</w:t>
-      </w:r>
-      <w:r>
-        <w:t>d</w:t>
-      </w:r>
-      <w:r>
-        <w:t xml:space="preserve"> </w:t>
-      </w:r>
-      <w:r>
-        <w:t>s</w:t>
-      </w:r>
-      <w:r>
-        <w:t>traight into the engine.</w:t>
-      </w:r>
-    </w:p>
-    <w:bookmarkStart w:id="10" w:name="_Toc26550821" w:displacedByCustomXml="next"/>
+    <w:bookmarkStart w:id="11" w:name="_Toc26709154" w:displacedByCustomXml="next"/>
     <w:sdt>
       <w:sdtPr>
+        <w:rPr>
+          <w:rFonts w:asciiTheme="minorHAnsi" w:eastAsiaTheme="minorHAnsi" w:hAnsiTheme="minorHAnsi" w:cstheme="minorBidi"/>
+          <w:color w:val="auto"/>
+          <w:sz w:val="22"/>
+          <w:szCs w:val="22"/>
+        </w:rPr>
         <w:id w:val="-235483699"/>
         <w:docPartObj>
           <w:docPartGallery w:val="Bibliographies"/>
           <w:docPartUnique/>
         </w:docPartObj>
       </w:sdtPr>
-      <w:sdtEndPr>
-        <w:rPr>
-          <w:rFonts w:asciiTheme="minorHAnsi" w:eastAsiaTheme="minorHAnsi" w:hAnsiTheme="minorHAnsi" w:cstheme="minorBidi"/>
-          <w:color w:val="auto"/>
-          <w:sz w:val="22"/>
-          <w:szCs w:val="22"/>
-        </w:rPr>
-      </w:sdtEndPr>
+      <w:sdtEndPr/>
       <w:sdtContent>
         <w:p>
           <w:pPr>
@@ -1807,13 +2242,14 @@
           <w:r>
             <w:t>Bibliography</w:t>
           </w:r>
-          <w:bookmarkEnd w:id="10"/>
+          <w:bookmarkEnd w:id="11"/>
         </w:p>
         <w:sdt>
           <w:sdtPr>
             <w:id w:val="111145805"/>
             <w:bibliography/>
           </w:sdtPr>
+          <w:sdtEndPr/>
           <w:sdtContent>
             <w:p>
               <w:pPr>
@@ -1833,48 +2269,6 @@
               <w:r>
                 <w:fldChar w:fldCharType="separate"/>
               </w:r>
-              <w:r>
-                <w:rPr>
-                  <w:noProof/>
-                </w:rPr>
-                <w:t xml:space="preserve">Anon., n.d. </w:t>
-              </w:r>
-              <w:r>
-                <w:rPr>
-                  <w:i/>
-                  <w:iCs/>
-                  <w:noProof/>
-                </w:rPr>
-                <w:t xml:space="preserve">About SDL. </w:t>
-              </w:r>
-              <w:r>
-                <w:rPr>
-                  <w:noProof/>
-                </w:rPr>
-                <w:t xml:space="preserve">[Online] </w:t>
-              </w:r>
-              <w:r>
-                <w:rPr>
-                  <w:noProof/>
-                </w:rPr>
-                <w:br/>
-                <w:t xml:space="preserve">Available at: </w:t>
-              </w:r>
-              <w:r>
-                <w:rPr>
-                  <w:noProof/>
-                  <w:u w:val="single"/>
-                </w:rPr>
-                <w:t>https://www.libsdl.org/index.php</w:t>
-              </w:r>
-            </w:p>
-            <w:p>
-              <w:pPr>
-                <w:pStyle w:val="Bibliography"/>
-                <w:rPr>
-                  <w:noProof/>
-                </w:rPr>
-              </w:pPr>
               <w:r>
                 <w:rPr>
                   <w:noProof/>
@@ -1911,6 +2305,55 @@
               </w:r>
             </w:p>
             <w:p>
+              <w:pPr>
+                <w:pStyle w:val="Bibliography"/>
+                <w:rPr>
+                  <w:noProof/>
+                </w:rPr>
+              </w:pPr>
+              <w:r>
+                <w:rPr>
+                  <w:noProof/>
+                </w:rPr>
+                <w:t xml:space="preserve">SDL, n.d. </w:t>
+              </w:r>
+              <w:r>
+                <w:rPr>
+                  <w:i/>
+                  <w:iCs/>
+                  <w:noProof/>
+                </w:rPr>
+                <w:t xml:space="preserve">About SDL. </w:t>
+              </w:r>
+              <w:r>
+                <w:rPr>
+                  <w:noProof/>
+                </w:rPr>
+                <w:t xml:space="preserve">[Online] </w:t>
+              </w:r>
+              <w:r>
+                <w:rPr>
+                  <w:noProof/>
+                </w:rPr>
+                <w:br/>
+                <w:t xml:space="preserve">Available at: </w:t>
+              </w:r>
+              <w:r>
+                <w:rPr>
+                  <w:noProof/>
+                  <w:u w:val="single"/>
+                </w:rPr>
+                <w:t>https://www.libsdl.org/index.php</w:t>
+              </w:r>
+              <w:r>
+                <w:rPr>
+                  <w:noProof/>
+                </w:rPr>
+                <w:br/>
+                <w:t>[Accessed 2019].</w:t>
+              </w:r>
+            </w:p>
+            <w:p>
               <w:r>
                 <w:rPr>
                   <w:b/>
@@ -1924,7 +2367,6 @@
         </w:sdt>
       </w:sdtContent>
     </w:sdt>
-    <w:p/>
     <w:sectPr>
       <w:pgSz w:w="11906" w:h="16838"/>
       <w:pgMar w:top="1440" w:right="1440" w:bottom="1440" w:left="1440" w:header="708" w:footer="708" w:gutter="0"/>
@@ -1936,8 +2378,121 @@
 </file>
 
 <file path=word/numbering.xml><?xml version="1.0" encoding="utf-8"?>
-<w:numbering xmlns:wpc="http://schemas.microsoft.com/office/word/2010/wordprocessingCanvas" xmlns:cx="http://schemas.microsoft.com/office/drawing/2014/chartex" xmlns:mc="http://schemas.openxmlformats.org/markup-compatibility/2006" xmlns:o="urn:schemas-microsoft-com:office:office" xmlns:r="http://schemas.openxmlformats.org/officeDocument/2006/relationships" xmlns:m="http://schemas.openxmlformats.org/officeDocument/2006/math" xmlns:v="urn:schemas-microsoft-com:vml" xmlns:wp14="http://schemas.microsoft.com/office/word/2010/wordprocessingDrawing" xmlns:wp="http://schemas.openxmlformats.org/drawingml/2006/wordprocessingDrawing" xmlns:w10="urn:schemas-microsoft-com:office:word" xmlns:w="http://schemas.openxmlformats.org/wordprocessingml/2006/main" xmlns:w14="http://schemas.microsoft.com/office/word/2010/wordml" xmlns:w15="http://schemas.microsoft.com/office/word/2012/wordml" xmlns:w16se="http://schemas.microsoft.com/office/word/2015/wordml/symex" xmlns:wpg="http://schemas.microsoft.com/office/word/2010/wordprocessingGroup" xmlns:wpi="http://schemas.microsoft.com/office/word/2010/wordprocessingInk" xmlns:wne="http://schemas.microsoft.com/office/word/2006/wordml" xmlns:wps="http://schemas.microsoft.com/office/word/2010/wordprocessingShape" mc:Ignorable="w14 w15 w16se wp14">
+<w:numbering xmlns:wpc="http://schemas.microsoft.com/office/word/2010/wordprocessingCanvas" xmlns:cx="http://schemas.microsoft.com/office/drawing/2014/chartex" xmlns:cx1="http://schemas.microsoft.com/office/drawing/2015/9/8/chartex" xmlns:cx2="http://schemas.microsoft.com/office/drawing/2015/10/21/chartex" xmlns:cx3="http://schemas.microsoft.com/office/drawing/2016/5/9/chartex" xmlns:cx4="http://schemas.microsoft.com/office/drawing/2016/5/10/chartex" xmlns:cx5="http://schemas.microsoft.com/office/drawing/2016/5/11/chartex" xmlns:cx6="http://schemas.microsoft.com/office/drawing/2016/5/12/chartex" xmlns:cx7="http://schemas.microsoft.com/office/drawing/2016/5/13/chartex" xmlns:cx8="http://schemas.microsoft.com/office/drawing/2016/5/14/chartex" xmlns:mc="http://schemas.openxmlformats.org/markup-compatibility/2006" xmlns:aink="http://schemas.microsoft.com/office/drawing/2016/ink" xmlns:am3d="http://schemas.microsoft.com/office/drawing/2017/model3d" xmlns:o="urn:schemas-microsoft-com:office:office" xmlns:r="http://schemas.openxmlformats.org/officeDocument/2006/relationships" xmlns:m="http://schemas.openxmlformats.org/officeDocument/2006/math" xmlns:v="urn:schemas-microsoft-com:vml" xmlns:wp14="http://schemas.microsoft.com/office/word/2010/wordprocessingDrawing" xmlns:wp="http://schemas.openxmlformats.org/drawingml/2006/wordprocessingDrawing" xmlns:w10="urn:schemas-microsoft-com:office:word" xmlns:w="http://schemas.openxmlformats.org/wordprocessingml/2006/main" xmlns:w14="http://schemas.microsoft.com/office/word/2010/wordml" xmlns:w15="http://schemas.microsoft.com/office/word/2012/wordml" xmlns:w16cid="http://schemas.microsoft.com/office/word/2016/wordml/cid" xmlns:w16se="http://schemas.microsoft.com/office/word/2015/wordml/symex" xmlns:wpg="http://schemas.microsoft.com/office/word/2010/wordprocessingGroup" xmlns:wpi="http://schemas.microsoft.com/office/word/2010/wordprocessingInk" xmlns:wne="http://schemas.microsoft.com/office/word/2006/wordml" xmlns:wps="http://schemas.microsoft.com/office/word/2010/wordprocessingShape" mc:Ignorable="w14 w15 w16se w16cid wp14">
   <w:abstractNum w:abstractNumId="0" w15:restartNumberingAfterBreak="0">
+    <w:nsid w:val="32B33FFC"/>
+    <w:multiLevelType w:val="hybridMultilevel"/>
+    <w:tmpl w:val="F1029606"/>
+    <w:lvl w:ilvl="0" w:tplc="08090001">
+      <w:start w:val="1"/>
+      <w:numFmt w:val="bullet"/>
+      <w:lvlText w:val=""/>
+      <w:lvlJc w:val="left"/>
+      <w:pPr>
+        <w:ind w:left="720" w:hanging="360"/>
+      </w:pPr>
+      <w:rPr>
+        <w:rFonts w:ascii="Symbol" w:hAnsi="Symbol" w:hint="default"/>
+      </w:rPr>
+    </w:lvl>
+    <w:lvl w:ilvl="1" w:tplc="08090003" w:tentative="1">
+      <w:start w:val="1"/>
+      <w:numFmt w:val="bullet"/>
+      <w:lvlText w:val="o"/>
+      <w:lvlJc w:val="left"/>
+      <w:pPr>
+        <w:ind w:left="1440" w:hanging="360"/>
+      </w:pPr>
+      <w:rPr>
+        <w:rFonts w:ascii="Courier New" w:hAnsi="Courier New" w:cs="Courier New" w:hint="default"/>
+      </w:rPr>
+    </w:lvl>
+    <w:lvl w:ilvl="2" w:tplc="08090005" w:tentative="1">
+      <w:start w:val="1"/>
+      <w:numFmt w:val="bullet"/>
+      <w:lvlText w:val=""/>
+      <w:lvlJc w:val="left"/>
+      <w:pPr>
+        <w:ind w:left="2160" w:hanging="360"/>
+      </w:pPr>
+      <w:rPr>
+        <w:rFonts w:ascii="Wingdings" w:hAnsi="Wingdings" w:hint="default"/>
+      </w:rPr>
+    </w:lvl>
+    <w:lvl w:ilvl="3" w:tplc="08090001" w:tentative="1">
+      <w:start w:val="1"/>
+      <w:numFmt w:val="bullet"/>
+      <w:lvlText w:val=""/>
+      <w:lvlJc w:val="left"/>
+      <w:pPr>
+        <w:ind w:left="2880" w:hanging="360"/>
+      </w:pPr>
+      <w:rPr>
+        <w:rFonts w:ascii="Symbol" w:hAnsi="Symbol" w:hint="default"/>
+      </w:rPr>
+    </w:lvl>
+    <w:lvl w:ilvl="4" w:tplc="08090003" w:tentative="1">
+      <w:start w:val="1"/>
+      <w:numFmt w:val="bullet"/>
+      <w:lvlText w:val="o"/>
+      <w:lvlJc w:val="left"/>
+      <w:pPr>
+        <w:ind w:left="3600" w:hanging="360"/>
+      </w:pPr>
+      <w:rPr>
+        <w:rFonts w:ascii="Courier New" w:hAnsi="Courier New" w:cs="Courier New" w:hint="default"/>
+      </w:rPr>
+    </w:lvl>
+    <w:lvl w:ilvl="5" w:tplc="08090005" w:tentative="1">
+      <w:start w:val="1"/>
+      <w:numFmt w:val="bullet"/>
+      <w:lvlText w:val=""/>
+      <w:lvlJc w:val="left"/>
+      <w:pPr>
+        <w:ind w:left="4320" w:hanging="360"/>
+      </w:pPr>
+      <w:rPr>
+        <w:rFonts w:ascii="Wingdings" w:hAnsi="Wingdings" w:hint="default"/>
+      </w:rPr>
+    </w:lvl>
+    <w:lvl w:ilvl="6" w:tplc="08090001" w:tentative="1">
+      <w:start w:val="1"/>
+      <w:numFmt w:val="bullet"/>
+      <w:lvlText w:val=""/>
+      <w:lvlJc w:val="left"/>
+      <w:pPr>
+        <w:ind w:left="5040" w:hanging="360"/>
+      </w:pPr>
+      <w:rPr>
+        <w:rFonts w:ascii="Symbol" w:hAnsi="Symbol" w:hint="default"/>
+      </w:rPr>
+    </w:lvl>
+    <w:lvl w:ilvl="7" w:tplc="08090003" w:tentative="1">
+      <w:start w:val="1"/>
+      <w:numFmt w:val="bullet"/>
+      <w:lvlText w:val="o"/>
+      <w:lvlJc w:val="left"/>
+      <w:pPr>
+        <w:ind w:left="5760" w:hanging="360"/>
+      </w:pPr>
+      <w:rPr>
+        <w:rFonts w:ascii="Courier New" w:hAnsi="Courier New" w:cs="Courier New" w:hint="default"/>
+      </w:rPr>
+    </w:lvl>
+    <w:lvl w:ilvl="8" w:tplc="08090005" w:tentative="1">
+      <w:start w:val="1"/>
+      <w:numFmt w:val="bullet"/>
+      <w:lvlText w:val=""/>
+      <w:lvlJc w:val="left"/>
+      <w:pPr>
+        <w:ind w:left="6480" w:hanging="360"/>
+      </w:pPr>
+      <w:rPr>
+        <w:rFonts w:ascii="Wingdings" w:hAnsi="Wingdings" w:hint="default"/>
+      </w:rPr>
+    </w:lvl>
+  </w:abstractNum>
+  <w:abstractNum w:abstractNumId="1" w15:restartNumberingAfterBreak="0">
     <w:nsid w:val="3AE34424"/>
     <w:multiLevelType w:val="hybridMultilevel"/>
     <w:tmpl w:val="81EE2A9E"/>
@@ -2050,13 +2605,16 @@
     </w:lvl>
   </w:abstractNum>
   <w:num w:numId="1">
+    <w:abstractNumId w:val="1"/>
+  </w:num>
+  <w:num w:numId="2">
     <w:abstractNumId w:val="0"/>
   </w:num>
 </w:numbering>
 </file>
 
 <file path=word/styles.xml><?xml version="1.0" encoding="utf-8"?>
-<w:styles xmlns:mc="http://schemas.openxmlformats.org/markup-compatibility/2006" xmlns:r="http://schemas.openxmlformats.org/officeDocument/2006/relationships" xmlns:w="http://schemas.openxmlformats.org/wordprocessingml/2006/main" xmlns:w14="http://schemas.microsoft.com/office/word/2010/wordml" xmlns:w15="http://schemas.microsoft.com/office/word/2012/wordml" xmlns:w16se="http://schemas.microsoft.com/office/word/2015/wordml/symex" mc:Ignorable="w14 w15 w16se">
+<w:styles xmlns:mc="http://schemas.openxmlformats.org/markup-compatibility/2006" xmlns:r="http://schemas.openxmlformats.org/officeDocument/2006/relationships" xmlns:w="http://schemas.openxmlformats.org/wordprocessingml/2006/main" xmlns:w14="http://schemas.microsoft.com/office/word/2010/wordml" xmlns:w15="http://schemas.microsoft.com/office/word/2012/wordml" xmlns:w16cid="http://schemas.microsoft.com/office/word/2016/wordml/cid" xmlns:w16se="http://schemas.microsoft.com/office/word/2015/wordml/symex" mc:Ignorable="w14 w15 w16se w16cid">
   <w:docDefaults>
     <w:rPrDefault>
       <w:rPr>
@@ -2072,7 +2630,7 @@
       </w:pPr>
     </w:pPrDefault>
   </w:docDefaults>
-  <w:latentStyles w:defLockedState="0" w:defUIPriority="99" w:defSemiHidden="0" w:defUnhideWhenUsed="0" w:defQFormat="0" w:count="371">
+  <w:latentStyles w:defLockedState="0" w:defUIPriority="99" w:defSemiHidden="0" w:defUnhideWhenUsed="0" w:defQFormat="0" w:count="375">
     <w:lsdException w:name="Normal" w:uiPriority="0" w:qFormat="1"/>
     <w:lsdException w:name="heading 1" w:uiPriority="9" w:qFormat="1"/>
     <w:lsdException w:name="heading 2" w:semiHidden="1" w:uiPriority="9" w:unhideWhenUsed="1" w:qFormat="1"/>
@@ -2444,6 +3002,10 @@
     <w:lsdException w:name="List Table 5 Dark Accent 6" w:uiPriority="50"/>
     <w:lsdException w:name="List Table 6 Colorful Accent 6" w:uiPriority="51"/>
     <w:lsdException w:name="List Table 7 Colorful Accent 6" w:uiPriority="52"/>
+    <w:lsdException w:name="Mention" w:semiHidden="1" w:unhideWhenUsed="1"/>
+    <w:lsdException w:name="Smart Hyperlink" w:semiHidden="1" w:unhideWhenUsed="1"/>
+    <w:lsdException w:name="Hashtag" w:semiHidden="1" w:unhideWhenUsed="1"/>
+    <w:lsdException w:name="Unresolved Mention" w:semiHidden="1" w:unhideWhenUsed="1"/>
   </w:latentStyles>
   <w:style w:type="paragraph" w:default="1" w:styleId="Normal">
     <w:name w:val="Normal"/>
@@ -3340,7 +3902,7 @@
 </file>
 
 <file path=customXml/itemProps1.xml><?xml version="1.0" encoding="utf-8"?>
-<ds:datastoreItem xmlns:ds="http://schemas.openxmlformats.org/officeDocument/2006/customXml" ds:itemID="{C44A0661-9E1C-4FFE-B551-04D778A97EFD}">
+<ds:datastoreItem xmlns:ds="http://schemas.openxmlformats.org/officeDocument/2006/customXml" ds:itemID="{6705A521-28C9-4027-BC25-C2239617E05C}">
   <ds:schemaRefs>
     <ds:schemaRef ds:uri="http://schemas.openxmlformats.org/officeDocument/2006/bibliography"/>
   </ds:schemaRefs>

</xml_diff>